<commit_message>
Load legal informations from additional YAML file
</commit_message>
<xml_diff>
--- a/templates/markdown/template-maxds.docx
+++ b/templates/markdown/template-maxds.docx
@@ -36,41 +36,7 @@
     </w:pPr>
     <w:r>
       <w:rPr/>
-      <w:t xml:space="preserve">Max Digital Services </w:t>
-    </w:r>
-    <w:r>
-      <w:rPr/>
-      <w:t>Lyon</w:t>
-    </w:r>
-  </w:p>
-  <w:p>
-    <w:pPr>
-      <w:pStyle w:val="Footer"/>
-      <w:rPr/>
-    </w:pPr>
-    <w:r>
-      <w:rPr/>
-      <w:t>SIRET : 921781175</w:t>
-    </w:r>
-  </w:p>
-  <w:p>
-    <w:pPr>
-      <w:pStyle w:val="Footer"/>
-      <w:rPr/>
-    </w:pPr>
-    <w:r>
-      <w:rPr/>
-      <w:t>Kevin Delfour 01 02 03 04 50</w:t>
-    </w:r>
-  </w:p>
-  <w:p>
-    <w:pPr>
-      <w:pStyle w:val="Footer"/>
-      <w:rPr/>
-    </w:pPr>
-    <w:r>
-      <w:rPr/>
-      <w:t>Ornella Del Prado 01 02 03 04 50</w:t>
+      <w:t>Max Digital Services Lyon</w:t>
     </w:r>
   </w:p>
 </w:ftr>
@@ -88,7 +54,7 @@
     <w:r>
       <w:rPr/>
       <w:drawing>
-        <wp:anchor behindDoc="0" distT="0" distB="0" distL="0" distR="0" simplePos="0" locked="0" layoutInCell="0" allowOverlap="1" relativeHeight="2">
+        <wp:anchor behindDoc="1" distT="0" distB="0" distL="0" distR="0" simplePos="0" locked="0" layoutInCell="0" allowOverlap="1" relativeHeight="2">
           <wp:simplePos x="0" y="0"/>
           <wp:positionH relativeFrom="column">
             <wp:posOffset>5172075</wp:posOffset>
@@ -160,6 +126,7 @@
     <w:qFormat/>
     <w:pPr>
       <w:widowControl/>
+      <w:suppressAutoHyphens w:val="true"/>
       <w:bidi w:val="0"/>
       <w:spacing w:before="0" w:after="200"/>
       <w:jc w:val="left"/>
@@ -176,13 +143,12 @@
   <w:style w:type="paragraph" w:styleId="Heading1">
     <w:name w:val="Heading 1"/>
     <w:basedOn w:val="Normal"/>
-    <w:next w:val="BodyText"/>
+    <w:next w:val="TextBody"/>
     <w:uiPriority w:val="9"/>
     <w:qFormat/>
     <w:pPr>
       <w:keepNext w:val="true"/>
       <w:keepLines/>
-      <w:pBdr/>
       <w:spacing w:before="480" w:after="0"/>
       <w:outlineLvl w:val="0"/>
     </w:pPr>
@@ -199,7 +165,7 @@
   <w:style w:type="paragraph" w:styleId="Heading2">
     <w:name w:val="Heading 2"/>
     <w:basedOn w:val="Normal"/>
-    <w:next w:val="BodyText"/>
+    <w:next w:val="TextBody"/>
     <w:uiPriority w:val="9"/>
     <w:unhideWhenUsed/>
     <w:qFormat/>
@@ -221,7 +187,7 @@
   <w:style w:type="paragraph" w:styleId="Heading3">
     <w:name w:val="Heading 3"/>
     <w:basedOn w:val="Normal"/>
-    <w:next w:val="BodyText"/>
+    <w:next w:val="TextBody"/>
     <w:uiPriority w:val="9"/>
     <w:unhideWhenUsed/>
     <w:qFormat/>
@@ -243,7 +209,7 @@
   <w:style w:type="paragraph" w:styleId="Heading4">
     <w:name w:val="Heading 4"/>
     <w:basedOn w:val="Normal"/>
-    <w:next w:val="BodyText"/>
+    <w:next w:val="TextBody"/>
     <w:uiPriority w:val="9"/>
     <w:unhideWhenUsed/>
     <w:qFormat/>
@@ -265,7 +231,7 @@
   <w:style w:type="paragraph" w:styleId="Heading5">
     <w:name w:val="Heading 5"/>
     <w:basedOn w:val="Normal"/>
-    <w:next w:val="BodyText"/>
+    <w:next w:val="TextBody"/>
     <w:uiPriority w:val="9"/>
     <w:unhideWhenUsed/>
     <w:qFormat/>
@@ -278,7 +244,7 @@
     <w:rPr>
       <w:rFonts w:ascii="Calibri" w:hAnsi="Calibri" w:eastAsia="" w:cs="" w:asciiTheme="majorHAnsi" w:cstheme="majorBidi" w:eastAsiaTheme="majorEastAsia" w:hAnsiTheme="majorHAnsi"/>
       <w:iCs/>
-      <w:color w:themeColor="accent1" w:val="4F81BD"/>
+      <w:color w:val="4F81BD" w:themeColor="accent1"/>
       <w:sz w:val="24"/>
       <w:szCs w:val="24"/>
     </w:rPr>
@@ -286,7 +252,7 @@
   <w:style w:type="paragraph" w:styleId="Heading6">
     <w:name w:val="Heading 6"/>
     <w:basedOn w:val="Normal"/>
-    <w:next w:val="BodyText"/>
+    <w:next w:val="TextBody"/>
     <w:uiPriority w:val="9"/>
     <w:unhideWhenUsed/>
     <w:qFormat/>
@@ -298,7 +264,7 @@
     </w:pPr>
     <w:rPr>
       <w:rFonts w:ascii="Calibri" w:hAnsi="Calibri" w:eastAsia="" w:cs="" w:asciiTheme="majorHAnsi" w:cstheme="majorBidi" w:eastAsiaTheme="majorEastAsia" w:hAnsiTheme="majorHAnsi"/>
-      <w:color w:themeColor="accent1" w:val="4F81BD"/>
+      <w:color w:val="4F81BD" w:themeColor="accent1"/>
       <w:sz w:val="24"/>
       <w:szCs w:val="24"/>
     </w:rPr>
@@ -306,7 +272,7 @@
   <w:style w:type="paragraph" w:styleId="Heading7">
     <w:name w:val="Heading 7"/>
     <w:basedOn w:val="Normal"/>
-    <w:next w:val="BodyText"/>
+    <w:next w:val="TextBody"/>
     <w:uiPriority w:val="9"/>
     <w:unhideWhenUsed/>
     <w:qFormat/>
@@ -318,7 +284,7 @@
     </w:pPr>
     <w:rPr>
       <w:rFonts w:ascii="Calibri" w:hAnsi="Calibri" w:eastAsia="" w:cs="" w:asciiTheme="majorHAnsi" w:cstheme="majorBidi" w:eastAsiaTheme="majorEastAsia" w:hAnsiTheme="majorHAnsi"/>
-      <w:color w:themeColor="accent1" w:val="4F81BD"/>
+      <w:color w:val="4F81BD" w:themeColor="accent1"/>
       <w:sz w:val="24"/>
       <w:szCs w:val="24"/>
     </w:rPr>
@@ -326,7 +292,7 @@
   <w:style w:type="paragraph" w:styleId="Heading8">
     <w:name w:val="Heading 8"/>
     <w:basedOn w:val="Normal"/>
-    <w:next w:val="BodyText"/>
+    <w:next w:val="TextBody"/>
     <w:uiPriority w:val="9"/>
     <w:unhideWhenUsed/>
     <w:qFormat/>
@@ -338,7 +304,7 @@
     </w:pPr>
     <w:rPr>
       <w:rFonts w:ascii="Calibri" w:hAnsi="Calibri" w:eastAsia="" w:cs="" w:asciiTheme="majorHAnsi" w:cstheme="majorBidi" w:eastAsiaTheme="majorEastAsia" w:hAnsiTheme="majorHAnsi"/>
-      <w:color w:themeColor="accent1" w:val="4F81BD"/>
+      <w:color w:val="4F81BD" w:themeColor="accent1"/>
       <w:sz w:val="24"/>
       <w:szCs w:val="24"/>
     </w:rPr>
@@ -346,7 +312,7 @@
   <w:style w:type="paragraph" w:styleId="Heading9">
     <w:name w:val="Heading 9"/>
     <w:basedOn w:val="Normal"/>
-    <w:next w:val="BodyText"/>
+    <w:next w:val="TextBody"/>
     <w:uiPriority w:val="9"/>
     <w:unhideWhenUsed/>
     <w:qFormat/>
@@ -358,7 +324,7 @@
     </w:pPr>
     <w:rPr>
       <w:rFonts w:ascii="Calibri" w:hAnsi="Calibri" w:eastAsia="" w:cs="" w:asciiTheme="majorHAnsi" w:cstheme="majorBidi" w:eastAsiaTheme="majorEastAsia" w:hAnsiTheme="majorHAnsi"/>
-      <w:color w:themeColor="accent1" w:val="4F81BD"/>
+      <w:color w:val="4F81BD" w:themeColor="accent1"/>
       <w:sz w:val="24"/>
       <w:szCs w:val="24"/>
     </w:rPr>
@@ -393,23 +359,22 @@
   </w:style>
   <w:style w:type="character" w:styleId="FootnoteCharacters">
     <w:name w:val="Footnote Characters"/>
-    <w:basedOn w:val="BodyTextChar"/>
     <w:qFormat/>
     <w:rPr>
       <w:vertAlign w:val="superscript"/>
     </w:rPr>
   </w:style>
-  <w:style w:type="character" w:styleId="FootnoteReference">
-    <w:name w:val="Footnote Reference"/>
+  <w:style w:type="character" w:styleId="FootnoteAnchor">
+    <w:name w:val="Footnote Anchor"/>
     <w:rPr>
       <w:vertAlign w:val="superscript"/>
     </w:rPr>
   </w:style>
-  <w:style w:type="character" w:styleId="Hyperlink">
+  <w:style w:type="character" w:styleId="InternetLink">
     <w:name w:val="Hyperlink"/>
     <w:basedOn w:val="BodyTextChar"/>
     <w:rPr>
-      <w:color w:themeColor="accent1" w:val="4F81BD"/>
+      <w:color w:val="4F81BD" w:themeColor="accent1"/>
     </w:rPr>
   </w:style>
   <w:style w:type="character" w:styleId="KeywordTok" w:customStyle="1">
@@ -672,7 +637,7 @@
   <w:style w:type="paragraph" w:styleId="Heading">
     <w:name w:val="Heading"/>
     <w:basedOn w:val="Normal"/>
-    <w:next w:val="BodyText"/>
+    <w:next w:val="TextBody"/>
     <w:qFormat/>
     <w:pPr>
       <w:keepNext w:val="true"/>
@@ -684,7 +649,7 @@
       <w:szCs w:val="28"/>
     </w:rPr>
   </w:style>
-  <w:style w:type="paragraph" w:styleId="BodyText">
+  <w:style w:type="paragraph" w:styleId="TextBody">
     <w:name w:val="Body Text"/>
     <w:basedOn w:val="Normal"/>
     <w:link w:val="BodyTextChar"/>
@@ -698,7 +663,7 @@
   </w:style>
   <w:style w:type="paragraph" w:styleId="List">
     <w:name w:val="List"/>
-    <w:basedOn w:val="BodyText"/>
+    <w:basedOn w:val="TextBody"/>
     <w:pPr/>
     <w:rPr>
       <w:rFonts w:cs="Noto Sans Devanagari"/>
@@ -729,15 +694,15 @@
   </w:style>
   <w:style w:type="paragraph" w:styleId="FirstParagraph" w:customStyle="1">
     <w:name w:val="First Paragraph"/>
-    <w:basedOn w:val="BodyText"/>
-    <w:next w:val="BodyText"/>
+    <w:basedOn w:val="TextBody"/>
+    <w:next w:val="TextBody"/>
     <w:qFormat/>
     <w:pPr/>
     <w:rPr/>
   </w:style>
   <w:style w:type="paragraph" w:styleId="Compact" w:customStyle="1">
     <w:name w:val="Compact"/>
-    <w:basedOn w:val="BodyText"/>
+    <w:basedOn w:val="TextBody"/>
     <w:qFormat/>
     <w:pPr>
       <w:spacing w:before="36" w:after="36"/>
@@ -747,7 +712,7 @@
   <w:style w:type="paragraph" w:styleId="Title">
     <w:name w:val="Title"/>
     <w:basedOn w:val="Normal"/>
-    <w:next w:val="BodyText"/>
+    <w:next w:val="TextBody"/>
     <w:qFormat/>
     <w:pPr>
       <w:keepNext w:val="true"/>
@@ -759,7 +724,7 @@
       <w:rFonts w:ascii="Calibri" w:hAnsi="Calibri" w:eastAsia="" w:cs="" w:asciiTheme="majorHAnsi" w:cstheme="majorBidi" w:eastAsiaTheme="majorEastAsia" w:hAnsiTheme="majorHAnsi"/>
       <w:b/>
       <w:bCs/>
-      <w:color w:themeColor="accent1" w:themeShade="b5" w:val="345A8A"/>
+      <w:color w:val="345A8A" w:themeColor="accent1" w:themeShade="b5"/>
       <w:sz w:val="36"/>
       <w:szCs w:val="36"/>
     </w:rPr>
@@ -767,7 +732,7 @@
   <w:style w:type="paragraph" w:styleId="Subtitle">
     <w:name w:val="Subtitle"/>
     <w:basedOn w:val="Title"/>
-    <w:next w:val="BodyText"/>
+    <w:next w:val="TextBody"/>
     <w:qFormat/>
     <w:pPr>
       <w:keepNext w:val="true"/>
@@ -782,12 +747,13 @@
   </w:style>
   <w:style w:type="paragraph" w:styleId="Author" w:customStyle="1">
     <w:name w:val="Author"/>
-    <w:next w:val="BodyText"/>
+    <w:next w:val="TextBody"/>
     <w:qFormat/>
     <w:pPr>
       <w:keepNext w:val="true"/>
       <w:keepLines/>
       <w:widowControl/>
+      <w:suppressAutoHyphens w:val="true"/>
       <w:bidi w:val="0"/>
       <w:spacing w:before="0" w:after="200"/>
       <w:jc w:val="center"/>
@@ -803,12 +769,13 @@
   </w:style>
   <w:style w:type="paragraph" w:styleId="Date">
     <w:name w:val="Date"/>
-    <w:next w:val="BodyText"/>
+    <w:next w:val="TextBody"/>
     <w:qFormat/>
     <w:pPr>
       <w:keepNext w:val="true"/>
       <w:keepLines/>
       <w:widowControl/>
+      <w:suppressAutoHyphens w:val="true"/>
       <w:bidi w:val="0"/>
       <w:spacing w:before="0" w:after="200"/>
       <w:jc w:val="center"/>
@@ -843,7 +810,7 @@
   <w:style w:type="paragraph" w:styleId="Abstract" w:customStyle="1">
     <w:name w:val="Abstract"/>
     <w:basedOn w:val="Normal"/>
-    <w:next w:val="BodyText"/>
+    <w:next w:val="TextBody"/>
     <w:qFormat/>
     <w:pPr>
       <w:keepNext w:val="true"/>
@@ -864,18 +831,18 @@
   </w:style>
   <w:style w:type="paragraph" w:styleId="BlockText">
     <w:name w:val="Block Text"/>
-    <w:basedOn w:val="BodyText"/>
-    <w:next w:val="BodyText"/>
+    <w:basedOn w:val="TextBody"/>
+    <w:next w:val="TextBody"/>
     <w:uiPriority w:val="9"/>
     <w:unhideWhenUsed/>
     <w:qFormat/>
     <w:pPr>
       <w:spacing w:before="100" w:after="100"/>
-      <w:ind w:hanging="0" w:left="480" w:right="480"/>
-    </w:pPr>
-    <w:rPr/>
-  </w:style>
-  <w:style w:type="paragraph" w:styleId="FootnoteText">
+      <w:ind w:left="480" w:right="480" w:hanging="0"/>
+    </w:pPr>
+    <w:rPr/>
+  </w:style>
+  <w:style w:type="paragraph" w:styleId="Footnote">
     <w:name w:val="Footnote Text"/>
     <w:basedOn w:val="Normal"/>
     <w:uiPriority w:val="9"/>
@@ -943,10 +910,10 @@
     <w:pPr/>
     <w:rPr/>
   </w:style>
-  <w:style w:type="paragraph" w:styleId="TOCHeading">
+  <w:style w:type="paragraph" w:styleId="ContentsHeading">
     <w:name w:val="TOC Heading"/>
     <w:basedOn w:val="Heading1"/>
-    <w:next w:val="BodyText"/>
+    <w:next w:val="TextBody"/>
     <w:uiPriority w:val="39"/>
     <w:unhideWhenUsed/>
     <w:qFormat/>
@@ -976,7 +943,7 @@
     <w:pPr>
       <w:suppressLineNumbers/>
       <w:tabs>
-        <w:tab w:val="clear" w:pos="720"/>
+        <w:tab w:val="clear" w:pos="11340"/>
         <w:tab w:val="center" w:pos="4680" w:leader="none"/>
         <w:tab w:val="right" w:pos="9360" w:leader="none"/>
       </w:tabs>
@@ -1006,14 +973,14 @@
   </w:style>
   <w:style w:type="paragraph" w:styleId="ListIndent">
     <w:name w:val="List Indent"/>
-    <w:basedOn w:val="BodyText"/>
+    <w:basedOn w:val="TextBody"/>
     <w:qFormat/>
     <w:pPr>
       <w:tabs>
-        <w:tab w:val="clear" w:pos="720"/>
+        <w:tab w:val="clear" w:pos="11340"/>
         <w:tab w:val="left" w:pos="0" w:leader="none"/>
       </w:tabs>
-      <w:ind w:hanging="2551" w:left="2835"/>
+      <w:ind w:left="2835" w:hanging="2551"/>
     </w:pPr>
     <w:rPr/>
   </w:style>

</xml_diff>

<commit_message>
Load legal informations from additional YAML file (#9)
* Load legal informations from additional YAML file

* Retours
</commit_message>
<xml_diff>
--- a/templates/markdown/template-maxds.docx
+++ b/templates/markdown/template-maxds.docx
@@ -36,41 +36,7 @@
     </w:pPr>
     <w:r>
       <w:rPr/>
-      <w:t xml:space="preserve">Max Digital Services </w:t>
-    </w:r>
-    <w:r>
-      <w:rPr/>
-      <w:t>Lyon</w:t>
-    </w:r>
-  </w:p>
-  <w:p>
-    <w:pPr>
-      <w:pStyle w:val="Footer"/>
-      <w:rPr/>
-    </w:pPr>
-    <w:r>
-      <w:rPr/>
-      <w:t>SIRET : 921781175</w:t>
-    </w:r>
-  </w:p>
-  <w:p>
-    <w:pPr>
-      <w:pStyle w:val="Footer"/>
-      <w:rPr/>
-    </w:pPr>
-    <w:r>
-      <w:rPr/>
-      <w:t>Kevin Delfour 01 02 03 04 50</w:t>
-    </w:r>
-  </w:p>
-  <w:p>
-    <w:pPr>
-      <w:pStyle w:val="Footer"/>
-      <w:rPr/>
-    </w:pPr>
-    <w:r>
-      <w:rPr/>
-      <w:t>Ornella Del Prado 01 02 03 04 50</w:t>
+      <w:t>Max Digital Services Lyon</w:t>
     </w:r>
   </w:p>
 </w:ftr>
@@ -88,7 +54,7 @@
     <w:r>
       <w:rPr/>
       <w:drawing>
-        <wp:anchor behindDoc="0" distT="0" distB="0" distL="0" distR="0" simplePos="0" locked="0" layoutInCell="0" allowOverlap="1" relativeHeight="2">
+        <wp:anchor behindDoc="1" distT="0" distB="0" distL="0" distR="0" simplePos="0" locked="0" layoutInCell="0" allowOverlap="1" relativeHeight="2">
           <wp:simplePos x="0" y="0"/>
           <wp:positionH relativeFrom="column">
             <wp:posOffset>5172075</wp:posOffset>
@@ -160,6 +126,7 @@
     <w:qFormat/>
     <w:pPr>
       <w:widowControl/>
+      <w:suppressAutoHyphens w:val="true"/>
       <w:bidi w:val="0"/>
       <w:spacing w:before="0" w:after="200"/>
       <w:jc w:val="left"/>
@@ -176,13 +143,12 @@
   <w:style w:type="paragraph" w:styleId="Heading1">
     <w:name w:val="Heading 1"/>
     <w:basedOn w:val="Normal"/>
-    <w:next w:val="BodyText"/>
+    <w:next w:val="TextBody"/>
     <w:uiPriority w:val="9"/>
     <w:qFormat/>
     <w:pPr>
       <w:keepNext w:val="true"/>
       <w:keepLines/>
-      <w:pBdr/>
       <w:spacing w:before="480" w:after="0"/>
       <w:outlineLvl w:val="0"/>
     </w:pPr>
@@ -199,7 +165,7 @@
   <w:style w:type="paragraph" w:styleId="Heading2">
     <w:name w:val="Heading 2"/>
     <w:basedOn w:val="Normal"/>
-    <w:next w:val="BodyText"/>
+    <w:next w:val="TextBody"/>
     <w:uiPriority w:val="9"/>
     <w:unhideWhenUsed/>
     <w:qFormat/>
@@ -221,7 +187,7 @@
   <w:style w:type="paragraph" w:styleId="Heading3">
     <w:name w:val="Heading 3"/>
     <w:basedOn w:val="Normal"/>
-    <w:next w:val="BodyText"/>
+    <w:next w:val="TextBody"/>
     <w:uiPriority w:val="9"/>
     <w:unhideWhenUsed/>
     <w:qFormat/>
@@ -243,7 +209,7 @@
   <w:style w:type="paragraph" w:styleId="Heading4">
     <w:name w:val="Heading 4"/>
     <w:basedOn w:val="Normal"/>
-    <w:next w:val="BodyText"/>
+    <w:next w:val="TextBody"/>
     <w:uiPriority w:val="9"/>
     <w:unhideWhenUsed/>
     <w:qFormat/>
@@ -265,7 +231,7 @@
   <w:style w:type="paragraph" w:styleId="Heading5">
     <w:name w:val="Heading 5"/>
     <w:basedOn w:val="Normal"/>
-    <w:next w:val="BodyText"/>
+    <w:next w:val="TextBody"/>
     <w:uiPriority w:val="9"/>
     <w:unhideWhenUsed/>
     <w:qFormat/>
@@ -278,7 +244,7 @@
     <w:rPr>
       <w:rFonts w:ascii="Calibri" w:hAnsi="Calibri" w:eastAsia="" w:cs="" w:asciiTheme="majorHAnsi" w:cstheme="majorBidi" w:eastAsiaTheme="majorEastAsia" w:hAnsiTheme="majorHAnsi"/>
       <w:iCs/>
-      <w:color w:themeColor="accent1" w:val="4F81BD"/>
+      <w:color w:val="4F81BD" w:themeColor="accent1"/>
       <w:sz w:val="24"/>
       <w:szCs w:val="24"/>
     </w:rPr>
@@ -286,7 +252,7 @@
   <w:style w:type="paragraph" w:styleId="Heading6">
     <w:name w:val="Heading 6"/>
     <w:basedOn w:val="Normal"/>
-    <w:next w:val="BodyText"/>
+    <w:next w:val="TextBody"/>
     <w:uiPriority w:val="9"/>
     <w:unhideWhenUsed/>
     <w:qFormat/>
@@ -298,7 +264,7 @@
     </w:pPr>
     <w:rPr>
       <w:rFonts w:ascii="Calibri" w:hAnsi="Calibri" w:eastAsia="" w:cs="" w:asciiTheme="majorHAnsi" w:cstheme="majorBidi" w:eastAsiaTheme="majorEastAsia" w:hAnsiTheme="majorHAnsi"/>
-      <w:color w:themeColor="accent1" w:val="4F81BD"/>
+      <w:color w:val="4F81BD" w:themeColor="accent1"/>
       <w:sz w:val="24"/>
       <w:szCs w:val="24"/>
     </w:rPr>
@@ -306,7 +272,7 @@
   <w:style w:type="paragraph" w:styleId="Heading7">
     <w:name w:val="Heading 7"/>
     <w:basedOn w:val="Normal"/>
-    <w:next w:val="BodyText"/>
+    <w:next w:val="TextBody"/>
     <w:uiPriority w:val="9"/>
     <w:unhideWhenUsed/>
     <w:qFormat/>
@@ -318,7 +284,7 @@
     </w:pPr>
     <w:rPr>
       <w:rFonts w:ascii="Calibri" w:hAnsi="Calibri" w:eastAsia="" w:cs="" w:asciiTheme="majorHAnsi" w:cstheme="majorBidi" w:eastAsiaTheme="majorEastAsia" w:hAnsiTheme="majorHAnsi"/>
-      <w:color w:themeColor="accent1" w:val="4F81BD"/>
+      <w:color w:val="4F81BD" w:themeColor="accent1"/>
       <w:sz w:val="24"/>
       <w:szCs w:val="24"/>
     </w:rPr>
@@ -326,7 +292,7 @@
   <w:style w:type="paragraph" w:styleId="Heading8">
     <w:name w:val="Heading 8"/>
     <w:basedOn w:val="Normal"/>
-    <w:next w:val="BodyText"/>
+    <w:next w:val="TextBody"/>
     <w:uiPriority w:val="9"/>
     <w:unhideWhenUsed/>
     <w:qFormat/>
@@ -338,7 +304,7 @@
     </w:pPr>
     <w:rPr>
       <w:rFonts w:ascii="Calibri" w:hAnsi="Calibri" w:eastAsia="" w:cs="" w:asciiTheme="majorHAnsi" w:cstheme="majorBidi" w:eastAsiaTheme="majorEastAsia" w:hAnsiTheme="majorHAnsi"/>
-      <w:color w:themeColor="accent1" w:val="4F81BD"/>
+      <w:color w:val="4F81BD" w:themeColor="accent1"/>
       <w:sz w:val="24"/>
       <w:szCs w:val="24"/>
     </w:rPr>
@@ -346,7 +312,7 @@
   <w:style w:type="paragraph" w:styleId="Heading9">
     <w:name w:val="Heading 9"/>
     <w:basedOn w:val="Normal"/>
-    <w:next w:val="BodyText"/>
+    <w:next w:val="TextBody"/>
     <w:uiPriority w:val="9"/>
     <w:unhideWhenUsed/>
     <w:qFormat/>
@@ -358,7 +324,7 @@
     </w:pPr>
     <w:rPr>
       <w:rFonts w:ascii="Calibri" w:hAnsi="Calibri" w:eastAsia="" w:cs="" w:asciiTheme="majorHAnsi" w:cstheme="majorBidi" w:eastAsiaTheme="majorEastAsia" w:hAnsiTheme="majorHAnsi"/>
-      <w:color w:themeColor="accent1" w:val="4F81BD"/>
+      <w:color w:val="4F81BD" w:themeColor="accent1"/>
       <w:sz w:val="24"/>
       <w:szCs w:val="24"/>
     </w:rPr>
@@ -393,23 +359,22 @@
   </w:style>
   <w:style w:type="character" w:styleId="FootnoteCharacters">
     <w:name w:val="Footnote Characters"/>
-    <w:basedOn w:val="BodyTextChar"/>
     <w:qFormat/>
     <w:rPr>
       <w:vertAlign w:val="superscript"/>
     </w:rPr>
   </w:style>
-  <w:style w:type="character" w:styleId="FootnoteReference">
-    <w:name w:val="Footnote Reference"/>
+  <w:style w:type="character" w:styleId="FootnoteAnchor">
+    <w:name w:val="Footnote Anchor"/>
     <w:rPr>
       <w:vertAlign w:val="superscript"/>
     </w:rPr>
   </w:style>
-  <w:style w:type="character" w:styleId="Hyperlink">
+  <w:style w:type="character" w:styleId="InternetLink">
     <w:name w:val="Hyperlink"/>
     <w:basedOn w:val="BodyTextChar"/>
     <w:rPr>
-      <w:color w:themeColor="accent1" w:val="4F81BD"/>
+      <w:color w:val="4F81BD" w:themeColor="accent1"/>
     </w:rPr>
   </w:style>
   <w:style w:type="character" w:styleId="KeywordTok" w:customStyle="1">
@@ -672,7 +637,7 @@
   <w:style w:type="paragraph" w:styleId="Heading">
     <w:name w:val="Heading"/>
     <w:basedOn w:val="Normal"/>
-    <w:next w:val="BodyText"/>
+    <w:next w:val="TextBody"/>
     <w:qFormat/>
     <w:pPr>
       <w:keepNext w:val="true"/>
@@ -684,7 +649,7 @@
       <w:szCs w:val="28"/>
     </w:rPr>
   </w:style>
-  <w:style w:type="paragraph" w:styleId="BodyText">
+  <w:style w:type="paragraph" w:styleId="TextBody">
     <w:name w:val="Body Text"/>
     <w:basedOn w:val="Normal"/>
     <w:link w:val="BodyTextChar"/>
@@ -698,7 +663,7 @@
   </w:style>
   <w:style w:type="paragraph" w:styleId="List">
     <w:name w:val="List"/>
-    <w:basedOn w:val="BodyText"/>
+    <w:basedOn w:val="TextBody"/>
     <w:pPr/>
     <w:rPr>
       <w:rFonts w:cs="Noto Sans Devanagari"/>
@@ -729,15 +694,15 @@
   </w:style>
   <w:style w:type="paragraph" w:styleId="FirstParagraph" w:customStyle="1">
     <w:name w:val="First Paragraph"/>
-    <w:basedOn w:val="BodyText"/>
-    <w:next w:val="BodyText"/>
+    <w:basedOn w:val="TextBody"/>
+    <w:next w:val="TextBody"/>
     <w:qFormat/>
     <w:pPr/>
     <w:rPr/>
   </w:style>
   <w:style w:type="paragraph" w:styleId="Compact" w:customStyle="1">
     <w:name w:val="Compact"/>
-    <w:basedOn w:val="BodyText"/>
+    <w:basedOn w:val="TextBody"/>
     <w:qFormat/>
     <w:pPr>
       <w:spacing w:before="36" w:after="36"/>
@@ -747,7 +712,7 @@
   <w:style w:type="paragraph" w:styleId="Title">
     <w:name w:val="Title"/>
     <w:basedOn w:val="Normal"/>
-    <w:next w:val="BodyText"/>
+    <w:next w:val="TextBody"/>
     <w:qFormat/>
     <w:pPr>
       <w:keepNext w:val="true"/>
@@ -759,7 +724,7 @@
       <w:rFonts w:ascii="Calibri" w:hAnsi="Calibri" w:eastAsia="" w:cs="" w:asciiTheme="majorHAnsi" w:cstheme="majorBidi" w:eastAsiaTheme="majorEastAsia" w:hAnsiTheme="majorHAnsi"/>
       <w:b/>
       <w:bCs/>
-      <w:color w:themeColor="accent1" w:themeShade="b5" w:val="345A8A"/>
+      <w:color w:val="345A8A" w:themeColor="accent1" w:themeShade="b5"/>
       <w:sz w:val="36"/>
       <w:szCs w:val="36"/>
     </w:rPr>
@@ -767,7 +732,7 @@
   <w:style w:type="paragraph" w:styleId="Subtitle">
     <w:name w:val="Subtitle"/>
     <w:basedOn w:val="Title"/>
-    <w:next w:val="BodyText"/>
+    <w:next w:val="TextBody"/>
     <w:qFormat/>
     <w:pPr>
       <w:keepNext w:val="true"/>
@@ -782,12 +747,13 @@
   </w:style>
   <w:style w:type="paragraph" w:styleId="Author" w:customStyle="1">
     <w:name w:val="Author"/>
-    <w:next w:val="BodyText"/>
+    <w:next w:val="TextBody"/>
     <w:qFormat/>
     <w:pPr>
       <w:keepNext w:val="true"/>
       <w:keepLines/>
       <w:widowControl/>
+      <w:suppressAutoHyphens w:val="true"/>
       <w:bidi w:val="0"/>
       <w:spacing w:before="0" w:after="200"/>
       <w:jc w:val="center"/>
@@ -803,12 +769,13 @@
   </w:style>
   <w:style w:type="paragraph" w:styleId="Date">
     <w:name w:val="Date"/>
-    <w:next w:val="BodyText"/>
+    <w:next w:val="TextBody"/>
     <w:qFormat/>
     <w:pPr>
       <w:keepNext w:val="true"/>
       <w:keepLines/>
       <w:widowControl/>
+      <w:suppressAutoHyphens w:val="true"/>
       <w:bidi w:val="0"/>
       <w:spacing w:before="0" w:after="200"/>
       <w:jc w:val="center"/>
@@ -843,7 +810,7 @@
   <w:style w:type="paragraph" w:styleId="Abstract" w:customStyle="1">
     <w:name w:val="Abstract"/>
     <w:basedOn w:val="Normal"/>
-    <w:next w:val="BodyText"/>
+    <w:next w:val="TextBody"/>
     <w:qFormat/>
     <w:pPr>
       <w:keepNext w:val="true"/>
@@ -864,18 +831,18 @@
   </w:style>
   <w:style w:type="paragraph" w:styleId="BlockText">
     <w:name w:val="Block Text"/>
-    <w:basedOn w:val="BodyText"/>
-    <w:next w:val="BodyText"/>
+    <w:basedOn w:val="TextBody"/>
+    <w:next w:val="TextBody"/>
     <w:uiPriority w:val="9"/>
     <w:unhideWhenUsed/>
     <w:qFormat/>
     <w:pPr>
       <w:spacing w:before="100" w:after="100"/>
-      <w:ind w:hanging="0" w:left="480" w:right="480"/>
-    </w:pPr>
-    <w:rPr/>
-  </w:style>
-  <w:style w:type="paragraph" w:styleId="FootnoteText">
+      <w:ind w:left="480" w:right="480" w:hanging="0"/>
+    </w:pPr>
+    <w:rPr/>
+  </w:style>
+  <w:style w:type="paragraph" w:styleId="Footnote">
     <w:name w:val="Footnote Text"/>
     <w:basedOn w:val="Normal"/>
     <w:uiPriority w:val="9"/>
@@ -943,10 +910,10 @@
     <w:pPr/>
     <w:rPr/>
   </w:style>
-  <w:style w:type="paragraph" w:styleId="TOCHeading">
+  <w:style w:type="paragraph" w:styleId="ContentsHeading">
     <w:name w:val="TOC Heading"/>
     <w:basedOn w:val="Heading1"/>
-    <w:next w:val="BodyText"/>
+    <w:next w:val="TextBody"/>
     <w:uiPriority w:val="39"/>
     <w:unhideWhenUsed/>
     <w:qFormat/>
@@ -976,7 +943,7 @@
     <w:pPr>
       <w:suppressLineNumbers/>
       <w:tabs>
-        <w:tab w:val="clear" w:pos="720"/>
+        <w:tab w:val="clear" w:pos="11340"/>
         <w:tab w:val="center" w:pos="4680" w:leader="none"/>
         <w:tab w:val="right" w:pos="9360" w:leader="none"/>
       </w:tabs>
@@ -1006,14 +973,14 @@
   </w:style>
   <w:style w:type="paragraph" w:styleId="ListIndent">
     <w:name w:val="List Indent"/>
-    <w:basedOn w:val="BodyText"/>
+    <w:basedOn w:val="TextBody"/>
     <w:qFormat/>
     <w:pPr>
       <w:tabs>
-        <w:tab w:val="clear" w:pos="720"/>
+        <w:tab w:val="clear" w:pos="11340"/>
         <w:tab w:val="left" w:pos="0" w:leader="none"/>
       </w:tabs>
-      <w:ind w:hanging="2551" w:left="2835"/>
+      <w:ind w:left="2835" w:hanging="2551"/>
     </w:pPr>
     <w:rPr/>
   </w:style>

</xml_diff>

<commit_message>
:memo: Update md-docx template
</commit_message>
<xml_diff>
--- a/templates/markdown/template-maxds.docx
+++ b/templates/markdown/template-maxds.docx
@@ -1,97 +1,362 @@
 
 <file path=word/document.xml><?xml version="1.0" encoding="utf-8"?>
-<w:document xmlns:o="urn:schemas-microsoft-com:office:office" xmlns:r="http://schemas.openxmlformats.org/officeDocument/2006/relationships" xmlns:v="urn:schemas-microsoft-com:vml" xmlns:w="http://schemas.openxmlformats.org/wordprocessingml/2006/main" xmlns:w10="urn:schemas-microsoft-com:office:word" xmlns:wp="http://schemas.openxmlformats.org/drawingml/2006/wordprocessingDrawing" xmlns:wps="http://schemas.microsoft.com/office/word/2010/wordprocessingShape" xmlns:wpg="http://schemas.microsoft.com/office/word/2010/wordprocessingGroup" xmlns:mc="http://schemas.openxmlformats.org/markup-compatibility/2006" xmlns:wp14="http://schemas.microsoft.com/office/word/2010/wordprocessingDrawing" xmlns:w14="http://schemas.microsoft.com/office/word/2010/wordml" xmlns:w15="http://schemas.microsoft.com/office/word/2012/wordml" mc:Ignorable="w14 wp14 w15">
+<w:document xmlns:mc="http://schemas.openxmlformats.org/markup-compatibility/2006" xmlns:o="urn:schemas-microsoft-com:office:office" xmlns:r="http://schemas.openxmlformats.org/officeDocument/2006/relationships" xmlns:m="http://schemas.openxmlformats.org/officeDocument/2006/math" xmlns:v="urn:schemas-microsoft-com:vml" xmlns:wp="http://schemas.openxmlformats.org/drawingml/2006/wordprocessingDrawing" xmlns:w10="urn:schemas-microsoft-com:office:word" xmlns:w="http://schemas.openxmlformats.org/wordprocessingml/2006/main" xmlns:wne="http://schemas.microsoft.com/office/word/2006/wordml" xmlns:sl="http://schemas.openxmlformats.org/schemaLibrary/2006/main" xmlns:a="http://schemas.openxmlformats.org/drawingml/2006/main" xmlns:pic="http://schemas.openxmlformats.org/drawingml/2006/picture" xmlns:c="http://schemas.openxmlformats.org/drawingml/2006/chart" xmlns:lc="http://schemas.openxmlformats.org/drawingml/2006/lockedCanvas" xmlns:dgm="http://schemas.openxmlformats.org/drawingml/2006/diagram" xmlns:wps="http://schemas.microsoft.com/office/word/2010/wordprocessingShape" xmlns:wpg="http://schemas.microsoft.com/office/word/2010/wordprocessingGroup" xmlns:w14="http://schemas.microsoft.com/office/word/2010/wordml" xmlns:w15="http://schemas.microsoft.com/office/word/2012/wordml" xmlns:w16="http://schemas.microsoft.com/office/word/2018/wordml" xmlns:w16cex="http://schemas.microsoft.com/office/word/2018/wordml/cex" xmlns:w16cid="http://schemas.microsoft.com/office/word/2016/wordml/cid" xmlns="http://schemas.microsoft.com/office/tasks/2019/documenttasks" xmlns:cr="http://schemas.microsoft.com/office/comments/2020/reactions">
   <w:body>
     <w:p>
       <w:pPr>
-        <w:pStyle w:val="Normal"/>
-        <w:spacing w:before="0" w:after="200"/>
+        <w:spacing w:after="200" w:before="0" w:lineRule="auto"/>
         <w:rPr/>
       </w:pPr>
       <w:r>
-        <w:rPr/>
+        <w:rPr>
+          <w:rtl w:val="0"/>
+        </w:rPr>
       </w:r>
     </w:p>
     <w:sectPr>
-      <w:headerReference w:type="default" r:id="rId2"/>
-      <w:footerReference w:type="default" r:id="rId3"/>
-      <w:type w:val="nextPage"/>
-      <w:pgSz w:w="12240" w:h="15840"/>
-      <w:pgMar w:left="1440" w:right="1440" w:gutter="0" w:header="1440" w:top="1967" w:footer="1440" w:bottom="2300"/>
-      <w:pgNumType w:fmt="decimal"/>
-      <w:formProt w:val="false"/>
-      <w:textDirection w:val="lrTb"/>
-      <w:docGrid w:type="default" w:linePitch="100" w:charSpace="0"/>
+      <w:headerReference r:id="rId7" w:type="default"/>
+      <w:footerReference r:id="rId8" w:type="default"/>
+      <w:pgSz w:h="15840" w:w="12240" w:orient="portrait"/>
+      <w:pgMar w:bottom="2300" w:top="1967" w:left="1440" w:right="1440" w:header="1440" w:footer="566.9291338582677"/>
+      <w:pgNumType w:start="1"/>
     </w:sectPr>
   </w:body>
 </w:document>
 </file>
 
 <file path=word/footer1.xml><?xml version="1.0" encoding="utf-8"?>
-<w:ftr xmlns:o="urn:schemas-microsoft-com:office:office" xmlns:r="http://schemas.openxmlformats.org/officeDocument/2006/relationships" xmlns:v="urn:schemas-microsoft-com:vml" xmlns:w="http://schemas.openxmlformats.org/wordprocessingml/2006/main" xmlns:w10="urn:schemas-microsoft-com:office:word" xmlns:wp="http://schemas.openxmlformats.org/drawingml/2006/wordprocessingDrawing" xmlns:wps="http://schemas.microsoft.com/office/word/2010/wordprocessingShape" xmlns:wpg="http://schemas.microsoft.com/office/word/2010/wordprocessingGroup" xmlns:mc="http://schemas.openxmlformats.org/markup-compatibility/2006" xmlns:wp14="http://schemas.microsoft.com/office/word/2010/wordprocessingDrawing" xmlns:w14="http://schemas.microsoft.com/office/word/2010/wordml" xmlns:w15="http://schemas.microsoft.com/office/word/2012/wordml" mc:Ignorable="w14 wp14 w15">
+<w:ftr xmlns:mc="http://schemas.openxmlformats.org/markup-compatibility/2006" xmlns:o="urn:schemas-microsoft-com:office:office" xmlns:r="http://schemas.openxmlformats.org/officeDocument/2006/relationships" xmlns:m="http://schemas.openxmlformats.org/officeDocument/2006/math" xmlns:v="urn:schemas-microsoft-com:vml" xmlns:wp="http://schemas.openxmlformats.org/drawingml/2006/wordprocessingDrawing" xmlns:w10="urn:schemas-microsoft-com:office:word" xmlns:w="http://schemas.openxmlformats.org/wordprocessingml/2006/main" xmlns:wne="http://schemas.microsoft.com/office/word/2006/wordml" xmlns:sl="http://schemas.openxmlformats.org/schemaLibrary/2006/main" xmlns:a="http://schemas.openxmlformats.org/drawingml/2006/main" xmlns:pic="http://schemas.openxmlformats.org/drawingml/2006/picture" xmlns:c="http://schemas.openxmlformats.org/drawingml/2006/chart" xmlns:lc="http://schemas.openxmlformats.org/drawingml/2006/lockedCanvas" xmlns:dgm="http://schemas.openxmlformats.org/drawingml/2006/diagram" xmlns:wps="http://schemas.microsoft.com/office/word/2010/wordprocessingShape" xmlns:wpg="http://schemas.microsoft.com/office/word/2010/wordprocessingGroup" xmlns:w14="http://schemas.microsoft.com/office/word/2010/wordml" xmlns:w15="http://schemas.microsoft.com/office/word/2012/wordml" xmlns:w16="http://schemas.microsoft.com/office/word/2018/wordml" xmlns:w16cex="http://schemas.microsoft.com/office/word/2018/wordml/cex" xmlns:w16cid="http://schemas.microsoft.com/office/word/2016/wordml/cid" xmlns="http://schemas.microsoft.com/office/tasks/2019/documenttasks" xmlns:cr="http://schemas.microsoft.com/office/comments/2020/reactions">
   <w:p>
     <w:pPr>
-      <w:pStyle w:val="Footer"/>
-      <w:rPr/>
+      <w:tabs>
+        <w:tab w:val="center" w:leader="none" w:pos="4680"/>
+        <w:tab w:val="right" w:leader="none" w:pos="9360"/>
+      </w:tabs>
+      <w:spacing w:after="0" w:lineRule="auto"/>
+      <w:rPr>
+        <w:b w:val="1"/>
+        <w:sz w:val="23"/>
+        <w:szCs w:val="23"/>
+      </w:rPr>
     </w:pPr>
     <w:r>
-      <w:rPr/>
-      <w:t>Max Digital Services Lyon</w:t>
+      <w:rPr>
+        <w:rtl w:val="0"/>
+      </w:rPr>
+    </w:r>
+  </w:p>
+  <w:sdt>
+    <w:sdtPr>
+      <w:lock w:val="contentLocked"/>
+      <w:tag w:val="goog_rdk_0"/>
+    </w:sdtPr>
+    <w:sdtContent>
+      <w:tbl>
+        <w:tblPr>
+          <w:tblStyle w:val="Table1"/>
+          <w:tblW w:w="9360.0" w:type="dxa"/>
+          <w:jc w:val="left"/>
+          <w:tblBorders>
+            <w:top w:color="000000" w:space="0" w:sz="8" w:val="single"/>
+            <w:left w:color="000000" w:space="0" w:sz="8" w:val="single"/>
+            <w:bottom w:color="000000" w:space="0" w:sz="8" w:val="single"/>
+            <w:right w:color="000000" w:space="0" w:sz="8" w:val="single"/>
+            <w:insideH w:color="000000" w:space="0" w:sz="8" w:val="single"/>
+            <w:insideV w:color="000000" w:space="0" w:sz="8" w:val="single"/>
+          </w:tblBorders>
+          <w:tblLayout w:type="fixed"/>
+          <w:tblLook w:val="0600"/>
+        </w:tblPr>
+        <w:tblGrid>
+          <w:gridCol w:w="4680"/>
+          <w:gridCol w:w="4680"/>
+          <w:tblGridChange w:id="0">
+            <w:tblGrid>
+              <w:gridCol w:w="4680"/>
+              <w:gridCol w:w="4680"/>
+            </w:tblGrid>
+          </w:tblGridChange>
+        </w:tblGrid>
+        <w:tr>
+          <w:trPr>
+            <w:cantSplit w:val="0"/>
+            <w:tblHeader w:val="0"/>
+          </w:trPr>
+          <w:tc>
+            <w:tcPr>
+              <w:tcBorders>
+                <w:top w:color="000000" w:space="0" w:sz="0" w:val="nil"/>
+                <w:left w:color="000000" w:space="0" w:sz="0" w:val="nil"/>
+                <w:bottom w:color="000000" w:space="0" w:sz="0" w:val="nil"/>
+                <w:right w:color="000000" w:space="0" w:sz="0" w:val="nil"/>
+              </w:tcBorders>
+              <w:shd w:fill="auto" w:val="clear"/>
+              <w:tcMar>
+                <w:top w:w="100.0" w:type="dxa"/>
+                <w:left w:w="100.0" w:type="dxa"/>
+                <w:bottom w:w="100.0" w:type="dxa"/>
+                <w:right w:w="100.0" w:type="dxa"/>
+              </w:tcMar>
+              <w:vAlign w:val="top"/>
+            </w:tcPr>
+            <w:p>
+              <w:pPr>
+                <w:tabs>
+                  <w:tab w:val="center" w:leader="none" w:pos="4680"/>
+                  <w:tab w:val="right" w:leader="none" w:pos="9360"/>
+                </w:tabs>
+                <w:spacing w:after="0" w:lineRule="auto"/>
+                <w:rPr>
+                  <w:b w:val="1"/>
+                  <w:sz w:val="21"/>
+                  <w:szCs w:val="21"/>
+                </w:rPr>
+              </w:pPr>
+              <w:r>
+                <w:rPr>
+                  <w:b w:val="1"/>
+                  <w:sz w:val="23"/>
+                  <w:szCs w:val="23"/>
+                  <w:rtl w:val="0"/>
+                </w:rPr>
+                <w:t xml:space="preserve">Max Digital Services Lyon</w:t>
+              </w:r>
+              <w:r>
+                <w:rPr>
+                  <w:b w:val="1"/>
+                  <w:sz w:val="21"/>
+                  <w:szCs w:val="21"/>
+                  <w:rtl w:val="0"/>
+                </w:rPr>
+                <w:br w:type="textWrapping"/>
+              </w:r>
+              <w:r>
+                <w:rPr>
+                  <w:sz w:val="19"/>
+                  <w:szCs w:val="19"/>
+                  <w:rtl w:val="0"/>
+                </w:rPr>
+                <w:t xml:space="preserve">N° de SIRET :</w:t>
+              </w:r>
+              <w:r>
+                <w:rPr>
+                  <w:b w:val="1"/>
+                  <w:sz w:val="19"/>
+                  <w:szCs w:val="19"/>
+                  <w:rtl w:val="0"/>
+                </w:rPr>
+                <w:t xml:space="preserve"> 92178117500010</w:t>
+              </w:r>
+              <w:r>
+                <w:rPr>
+                  <w:sz w:val="19"/>
+                  <w:szCs w:val="19"/>
+                  <w:rtl w:val="0"/>
+                </w:rPr>
+                <w:br w:type="textWrapping"/>
+                <w:t xml:space="preserve">Adresse : 92 Cours Lafayette, 69 003 LYON</w:t>
+              </w:r>
+              <w:r>
+                <w:rPr>
+                  <w:rtl w:val="0"/>
+                </w:rPr>
+              </w:r>
+            </w:p>
+          </w:tc>
+          <w:tc>
+            <w:tcPr>
+              <w:tcBorders>
+                <w:top w:color="000000" w:space="0" w:sz="0" w:val="nil"/>
+                <w:left w:color="000000" w:space="0" w:sz="0" w:val="nil"/>
+                <w:bottom w:color="000000" w:space="0" w:sz="0" w:val="nil"/>
+                <w:right w:color="000000" w:space="0" w:sz="0" w:val="nil"/>
+              </w:tcBorders>
+              <w:shd w:fill="auto" w:val="clear"/>
+              <w:tcMar>
+                <w:top w:w="100.0" w:type="dxa"/>
+                <w:left w:w="100.0" w:type="dxa"/>
+                <w:bottom w:w="100.0" w:type="dxa"/>
+                <w:right w:w="100.0" w:type="dxa"/>
+              </w:tcMar>
+              <w:vAlign w:val="top"/>
+            </w:tcPr>
+            <w:p>
+              <w:pPr>
+                <w:widowControl w:val="0"/>
+                <w:spacing w:after="0" w:lineRule="auto"/>
+                <w:jc w:val="right"/>
+                <w:rPr>
+                  <w:sz w:val="23"/>
+                  <w:szCs w:val="23"/>
+                </w:rPr>
+              </w:pPr>
+              <w:r>
+                <w:rPr>
+                  <w:b w:val="1"/>
+                  <w:sz w:val="23"/>
+                  <w:szCs w:val="23"/>
+                  <w:rtl w:val="0"/>
+                </w:rPr>
+                <w:t xml:space="preserve">Kevin Delfour :</w:t>
+              </w:r>
+              <w:r>
+                <w:rPr>
+                  <w:sz w:val="23"/>
+                  <w:szCs w:val="23"/>
+                  <w:rtl w:val="0"/>
+                </w:rPr>
+                <w:t xml:space="preserve"> 06 30 05 48 09</w:t>
+                <w:br w:type="textWrapping"/>
+              </w:r>
+              <w:r>
+                <w:rPr>
+                  <w:b w:val="1"/>
+                  <w:sz w:val="23"/>
+                  <w:szCs w:val="23"/>
+                  <w:rtl w:val="0"/>
+                </w:rPr>
+                <w:t xml:space="preserve">Ornella Del Prado : </w:t>
+              </w:r>
+              <w:r>
+                <w:rPr>
+                  <w:sz w:val="23"/>
+                  <w:szCs w:val="23"/>
+                  <w:rtl w:val="0"/>
+                </w:rPr>
+                <w:t xml:space="preserve">06 59 45 83 66</w:t>
+              </w:r>
+            </w:p>
+            <w:p>
+              <w:pPr>
+                <w:widowControl w:val="0"/>
+                <w:spacing w:after="0" w:lineRule="auto"/>
+                <w:rPr>
+                  <w:sz w:val="23"/>
+                  <w:szCs w:val="23"/>
+                </w:rPr>
+              </w:pPr>
+              <w:r>
+                <w:rPr>
+                  <w:rtl w:val="0"/>
+                </w:rPr>
+              </w:r>
+            </w:p>
+          </w:tc>
+        </w:tr>
+      </w:tbl>
+    </w:sdtContent>
+  </w:sdt>
+  <w:p>
+    <w:pPr>
+      <w:tabs>
+        <w:tab w:val="center" w:leader="none" w:pos="4680"/>
+        <w:tab w:val="right" w:leader="none" w:pos="9360"/>
+      </w:tabs>
+      <w:spacing w:after="0" w:lineRule="auto"/>
+      <w:jc w:val="right"/>
+      <w:rPr>
+        <w:b w:val="1"/>
+        <w:sz w:val="23"/>
+        <w:szCs w:val="23"/>
+      </w:rPr>
+    </w:pPr>
+    <w:r>
+      <w:rPr>
+        <w:b w:val="1"/>
+        <w:sz w:val="23"/>
+        <w:szCs w:val="23"/>
+      </w:rPr>
+      <w:fldChar w:fldCharType="begin"/>
+      <w:instrText xml:space="preserve">PAGE</w:instrText>
+      <w:fldChar w:fldCharType="separate"/>
+      <w:fldChar w:fldCharType="end"/>
+    </w:r>
+    <w:r>
+      <w:rPr>
+        <w:rtl w:val="0"/>
+      </w:rPr>
     </w:r>
   </w:p>
 </w:ftr>
 </file>
 
 <file path=word/header1.xml><?xml version="1.0" encoding="utf-8"?>
-<w:hdr xmlns:o="urn:schemas-microsoft-com:office:office" xmlns:r="http://schemas.openxmlformats.org/officeDocument/2006/relationships" xmlns:v="urn:schemas-microsoft-com:vml" xmlns:w="http://schemas.openxmlformats.org/wordprocessingml/2006/main" xmlns:w10="urn:schemas-microsoft-com:office:word" xmlns:wp="http://schemas.openxmlformats.org/drawingml/2006/wordprocessingDrawing" xmlns:wps="http://schemas.microsoft.com/office/word/2010/wordprocessingShape" xmlns:wpg="http://schemas.microsoft.com/office/word/2010/wordprocessingGroup" xmlns:mc="http://schemas.openxmlformats.org/markup-compatibility/2006" xmlns:wp14="http://schemas.microsoft.com/office/word/2010/wordprocessingDrawing" xmlns:w14="http://schemas.microsoft.com/office/word/2010/wordml" xmlns:w15="http://schemas.microsoft.com/office/word/2012/wordml" mc:Ignorable="w14 wp14 w15">
+<w:hdr xmlns:mc="http://schemas.openxmlformats.org/markup-compatibility/2006" xmlns:o="urn:schemas-microsoft-com:office:office" xmlns:r="http://schemas.openxmlformats.org/officeDocument/2006/relationships" xmlns:m="http://schemas.openxmlformats.org/officeDocument/2006/math" xmlns:v="urn:schemas-microsoft-com:vml" xmlns:wp="http://schemas.openxmlformats.org/drawingml/2006/wordprocessingDrawing" xmlns:w10="urn:schemas-microsoft-com:office:word" xmlns:w="http://schemas.openxmlformats.org/wordprocessingml/2006/main" xmlns:wne="http://schemas.microsoft.com/office/word/2006/wordml" xmlns:sl="http://schemas.openxmlformats.org/schemaLibrary/2006/main" xmlns:a="http://schemas.openxmlformats.org/drawingml/2006/main" xmlns:pic="http://schemas.openxmlformats.org/drawingml/2006/picture" xmlns:c="http://schemas.openxmlformats.org/drawingml/2006/chart" xmlns:lc="http://schemas.openxmlformats.org/drawingml/2006/lockedCanvas" xmlns:dgm="http://schemas.openxmlformats.org/drawingml/2006/diagram" xmlns:wps="http://schemas.microsoft.com/office/word/2010/wordprocessingShape" xmlns:wpg="http://schemas.microsoft.com/office/word/2010/wordprocessingGroup" xmlns:w14="http://schemas.microsoft.com/office/word/2010/wordml" xmlns:w15="http://schemas.microsoft.com/office/word/2012/wordml" xmlns:w16="http://schemas.microsoft.com/office/word/2018/wordml" xmlns:w16cex="http://schemas.microsoft.com/office/word/2018/wordml/cex" xmlns:w16cid="http://schemas.microsoft.com/office/word/2016/wordml/cid" xmlns="http://schemas.microsoft.com/office/tasks/2019/documenttasks" xmlns:cr="http://schemas.microsoft.com/office/comments/2020/reactions">
   <w:p>
     <w:pPr>
-      <w:pStyle w:val="Header"/>
-      <w:suppressLineNumbers/>
-      <w:spacing w:before="0" w:after="200"/>
-      <w:rPr/>
+      <w:keepNext w:val="0"/>
+      <w:keepLines w:val="0"/>
+      <w:pageBreakBefore w:val="0"/>
+      <w:widowControl w:val="1"/>
+      <w:pBdr>
+        <w:top w:space="0" w:sz="0" w:val="nil"/>
+        <w:left w:space="0" w:sz="0" w:val="nil"/>
+        <w:bottom w:space="0" w:sz="0" w:val="nil"/>
+        <w:right w:space="0" w:sz="0" w:val="nil"/>
+        <w:between w:space="0" w:sz="0" w:val="nil"/>
+      </w:pBdr>
+      <w:shd w:fill="auto" w:val="clear"/>
+      <w:tabs>
+        <w:tab w:val="center" w:leader="none" w:pos="4680"/>
+        <w:tab w:val="right" w:leader="none" w:pos="9360"/>
+      </w:tabs>
+      <w:spacing w:after="200" w:before="0" w:line="240" w:lineRule="auto"/>
+      <w:ind w:left="0" w:right="0" w:firstLine="0"/>
+      <w:jc w:val="left"/>
+      <w:rPr>
+        <w:rFonts w:ascii="Noto Sans" w:cs="Noto Sans" w:eastAsia="Noto Sans" w:hAnsi="Noto Sans"/>
+        <w:b w:val="0"/>
+        <w:i w:val="0"/>
+        <w:smallCaps w:val="0"/>
+        <w:strike w:val="0"/>
+        <w:color w:val="000000"/>
+        <w:sz w:val="24"/>
+        <w:szCs w:val="24"/>
+        <w:u w:val="none"/>
+        <w:shd w:fill="auto" w:val="clear"/>
+        <w:vertAlign w:val="baseline"/>
+      </w:rPr>
     </w:pPr>
     <w:r>
-      <w:rPr/>
+      <w:rPr>
+        <w:rtl w:val="0"/>
+      </w:rPr>
+    </w:r>
+    <w:r>
       <w:drawing>
-        <wp:anchor behindDoc="1" distT="0" distB="0" distL="0" distR="0" simplePos="0" locked="0" layoutInCell="0" allowOverlap="1" relativeHeight="2">
+        <wp:anchor allowOverlap="1" behindDoc="0" distB="0" distT="0" distL="0" distR="0" hidden="0" layoutInCell="1" locked="0" relativeHeight="0" simplePos="0">
           <wp:simplePos x="0" y="0"/>
           <wp:positionH relativeFrom="column">
-            <wp:posOffset>5172075</wp:posOffset>
+            <wp:posOffset>-628649</wp:posOffset>
           </wp:positionH>
           <wp:positionV relativeFrom="paragraph">
-            <wp:posOffset>-790575</wp:posOffset>
+            <wp:posOffset>-638174</wp:posOffset>
           </wp:positionV>
           <wp:extent cx="1543685" cy="610870"/>
-          <wp:effectExtent l="0" t="0" r="0" b="0"/>
-          <wp:wrapSquare wrapText="largest"/>
-          <wp:docPr id="1" name="Image1" descr=""/>
-          <wp:cNvGraphicFramePr>
-            <a:graphicFrameLocks xmlns:a="http://schemas.openxmlformats.org/drawingml/2006/main" noChangeAspect="1"/>
-          </wp:cNvGraphicFramePr>
-          <a:graphic xmlns:a="http://schemas.openxmlformats.org/drawingml/2006/main">
+          <wp:effectExtent b="0" l="0" r="0" t="0"/>
+          <wp:wrapSquare wrapText="bothSides" distB="0" distT="0" distL="0" distR="0"/>
+          <wp:docPr id="2" name="image1.png"/>
+          <a:graphic>
             <a:graphicData uri="http://schemas.openxmlformats.org/drawingml/2006/picture">
-              <pic:pic xmlns:pic="http://schemas.openxmlformats.org/drawingml/2006/picture">
+              <pic:pic>
                 <pic:nvPicPr>
-                  <pic:cNvPr id="1" name="Image1" descr=""/>
-                  <pic:cNvPicPr>
-                    <a:picLocks noChangeAspect="1" noChangeArrowheads="1"/>
-                  </pic:cNvPicPr>
+                  <pic:cNvPr id="0" name="image1.png"/>
+                  <pic:cNvPicPr preferRelativeResize="0"/>
                 </pic:nvPicPr>
                 <pic:blipFill>
                   <a:blip r:embed="rId1"/>
+                  <a:srcRect b="0" l="0" r="0" t="0"/>
                   <a:stretch>
                     <a:fillRect/>
                   </a:stretch>
                 </pic:blipFill>
-                <pic:spPr bwMode="auto">
+                <pic:spPr>
                   <a:xfrm>
                     <a:off x="0" y="0"/>
                     <a:ext cx="1543685" cy="610870"/>
                   </a:xfrm>
-                  <a:prstGeom prst="rect">
-                    <a:avLst/>
-                  </a:prstGeom>
+                  <a:prstGeom prst="rect"/>
+                  <a:ln/>
                 </pic:spPr>
               </pic:pic>
             </a:graphicData>
@@ -103,41 +368,169 @@
 </w:hdr>
 </file>
 
+<file path=word/numbering.xml><?xml version="1.0" encoding="utf-8"?>
+<w:numbering xmlns:mc="http://schemas.openxmlformats.org/markup-compatibility/2006" xmlns:o="urn:schemas-microsoft-com:office:office" xmlns:r="http://schemas.openxmlformats.org/officeDocument/2006/relationships" xmlns:m="http://schemas.openxmlformats.org/officeDocument/2006/math" xmlns:v="urn:schemas-microsoft-com:vml" xmlns:wp="http://schemas.openxmlformats.org/drawingml/2006/wordprocessingDrawing" xmlns:w10="urn:schemas-microsoft-com:office:word" xmlns:w="http://schemas.openxmlformats.org/wordprocessingml/2006/main" xmlns:wne="http://schemas.microsoft.com/office/word/2006/wordml" xmlns:sl="http://schemas.openxmlformats.org/schemaLibrary/2006/main" xmlns:a="http://schemas.openxmlformats.org/drawingml/2006/main" xmlns:pic="http://schemas.openxmlformats.org/drawingml/2006/picture" xmlns:c="http://schemas.openxmlformats.org/drawingml/2006/chart" xmlns:lc="http://schemas.openxmlformats.org/drawingml/2006/lockedCanvas" xmlns:dgm="http://schemas.openxmlformats.org/drawingml/2006/diagram" xmlns:wps="http://schemas.microsoft.com/office/word/2010/wordprocessingShape" xmlns:wpg="http://schemas.microsoft.com/office/word/2010/wordprocessingGroup" xmlns:w14="http://schemas.microsoft.com/office/word/2010/wordml" xmlns:w15="http://schemas.microsoft.com/office/word/2012/wordml" xmlns:w16="http://schemas.microsoft.com/office/word/2018/wordml" xmlns:w16cex="http://schemas.microsoft.com/office/word/2018/wordml/cex" xmlns:w16cid="http://schemas.microsoft.com/office/word/2016/wordml/cid" xmlns="http://schemas.microsoft.com/office/tasks/2019/documenttasks" xmlns:cr="http://schemas.microsoft.com/office/comments/2020/reactions"/>
+</file>
+
 <file path=word/styles.xml><?xml version="1.0" encoding="utf-8"?>
-<w:styles xmlns:w="http://schemas.openxmlformats.org/wordprocessingml/2006/main" xmlns:w14="http://schemas.microsoft.com/office/word/2010/wordml" xmlns:mc="http://schemas.openxmlformats.org/markup-compatibility/2006" mc:Ignorable="w14">
+<w:styles xmlns:mc="http://schemas.openxmlformats.org/markup-compatibility/2006" xmlns:o="urn:schemas-microsoft-com:office:office" xmlns:r="http://schemas.openxmlformats.org/officeDocument/2006/relationships" xmlns:m="http://schemas.openxmlformats.org/officeDocument/2006/math" xmlns:v="urn:schemas-microsoft-com:vml" xmlns:wp="http://schemas.openxmlformats.org/drawingml/2006/wordprocessingDrawing" xmlns:w10="urn:schemas-microsoft-com:office:word" xmlns:w="http://schemas.openxmlformats.org/wordprocessingml/2006/main" xmlns:wne="http://schemas.microsoft.com/office/word/2006/wordml" xmlns:sl="http://schemas.openxmlformats.org/schemaLibrary/2006/main" xmlns:a="http://schemas.openxmlformats.org/drawingml/2006/main" xmlns:pic="http://schemas.openxmlformats.org/drawingml/2006/picture" xmlns:c="http://schemas.openxmlformats.org/drawingml/2006/chart" xmlns:lc="http://schemas.openxmlformats.org/drawingml/2006/lockedCanvas" xmlns:dgm="http://schemas.openxmlformats.org/drawingml/2006/diagram" xmlns:wps="http://schemas.microsoft.com/office/word/2010/wordprocessingShape" xmlns:wpg="http://schemas.microsoft.com/office/word/2010/wordprocessingGroup" xmlns:w14="http://schemas.microsoft.com/office/word/2010/wordml" xmlns:w15="http://schemas.microsoft.com/office/word/2012/wordml" xmlns:w16="http://schemas.microsoft.com/office/word/2018/wordml" xmlns:w16cex="http://schemas.microsoft.com/office/word/2018/wordml/cex" xmlns:w16cid="http://schemas.microsoft.com/office/word/2016/wordml/cid" xmlns="http://schemas.microsoft.com/office/tasks/2019/documenttasks" xmlns:cr="http://schemas.microsoft.com/office/comments/2020/reactions">
   <w:docDefaults>
     <w:rPrDefault>
       <w:rPr>
-        <w:rFonts w:ascii="Cambria" w:hAnsi="Cambria" w:eastAsia="Cambria" w:cs="" w:asciiTheme="minorHAnsi" w:cstheme="minorBidi" w:eastAsiaTheme="minorHAnsi" w:hAnsiTheme="minorHAnsi"/>
+        <w:rFonts w:ascii="Noto Sans" w:cs="Noto Sans" w:eastAsia="Noto Sans" w:hAnsi="Noto Sans"/>
         <w:sz w:val="24"/>
         <w:szCs w:val="24"/>
-        <w:lang w:val="en-US" w:eastAsia="en-US" w:bidi="ar-SA"/>
+        <w:lang w:val="fr-FR"/>
       </w:rPr>
     </w:rPrDefault>
     <w:pPrDefault>
       <w:pPr>
-        <w:suppressAutoHyphens w:val="true"/>
+        <w:spacing w:after="200" w:lineRule="auto"/>
       </w:pPr>
     </w:pPrDefault>
   </w:docDefaults>
-  <w:latentStyles w:defLockedState="0" w:defUIPriority="0" w:defSemiHidden="0" w:defUnhideWhenUsed="0" w:defQFormat="0" w:count="276"/>
+  <w:style w:type="paragraph" w:styleId="Normal" w:default="1">
+    <w:name w:val="normal"/>
+  </w:style>
+  <w:style w:type="table" w:styleId="TableNormal" w:default="1">
+    <w:name w:val="Table Normal"/>
+  </w:style>
+  <w:style w:type="paragraph" w:styleId="Heading1">
+    <w:name w:val="heading 1"/>
+    <w:basedOn w:val="Normal"/>
+    <w:next w:val="Normal"/>
+    <w:pPr>
+      <w:keepNext w:val="1"/>
+      <w:keepLines w:val="1"/>
+      <w:spacing w:after="0" w:before="480" w:lineRule="auto"/>
+    </w:pPr>
+    <w:rPr>
+      <w:rFonts w:ascii="Calibri" w:cs="Calibri" w:eastAsia="Calibri" w:hAnsi="Calibri"/>
+      <w:b w:val="1"/>
+      <w:smallCaps w:val="1"/>
+      <w:color w:val="ea7500"/>
+      <w:sz w:val="32"/>
+      <w:szCs w:val="32"/>
+    </w:rPr>
+  </w:style>
+  <w:style w:type="paragraph" w:styleId="Heading2">
+    <w:name w:val="heading 2"/>
+    <w:basedOn w:val="Normal"/>
+    <w:next w:val="Normal"/>
+    <w:pPr>
+      <w:keepNext w:val="1"/>
+      <w:keepLines w:val="1"/>
+      <w:spacing w:after="0" w:before="200" w:lineRule="auto"/>
+    </w:pPr>
+    <w:rPr>
+      <w:rFonts w:ascii="Calibri" w:cs="Calibri" w:eastAsia="Calibri" w:hAnsi="Calibri"/>
+      <w:b w:val="1"/>
+      <w:color w:val="ea7500"/>
+      <w:sz w:val="28"/>
+      <w:szCs w:val="28"/>
+    </w:rPr>
+  </w:style>
+  <w:style w:type="paragraph" w:styleId="Heading3">
+    <w:name w:val="heading 3"/>
+    <w:basedOn w:val="Normal"/>
+    <w:next w:val="Normal"/>
+    <w:pPr>
+      <w:keepNext w:val="1"/>
+      <w:keepLines w:val="1"/>
+      <w:spacing w:after="0" w:before="200" w:lineRule="auto"/>
+    </w:pPr>
+    <w:rPr>
+      <w:rFonts w:ascii="Calibri" w:cs="Calibri" w:eastAsia="Calibri" w:hAnsi="Calibri"/>
+      <w:b w:val="1"/>
+      <w:color w:val="ea7500"/>
+      <w:sz w:val="24"/>
+      <w:szCs w:val="24"/>
+    </w:rPr>
+  </w:style>
+  <w:style w:type="paragraph" w:styleId="Heading4">
+    <w:name w:val="heading 4"/>
+    <w:basedOn w:val="Normal"/>
+    <w:next w:val="Normal"/>
+    <w:pPr>
+      <w:keepNext w:val="1"/>
+      <w:keepLines w:val="1"/>
+      <w:spacing w:after="0" w:before="200" w:lineRule="auto"/>
+    </w:pPr>
+    <w:rPr>
+      <w:rFonts w:ascii="Calibri" w:cs="Calibri" w:eastAsia="Calibri" w:hAnsi="Calibri"/>
+      <w:i w:val="1"/>
+      <w:color w:val="000000"/>
+      <w:sz w:val="24"/>
+      <w:szCs w:val="24"/>
+    </w:rPr>
+  </w:style>
+  <w:style w:type="paragraph" w:styleId="Heading5">
+    <w:name w:val="heading 5"/>
+    <w:basedOn w:val="Normal"/>
+    <w:next w:val="Normal"/>
+    <w:pPr>
+      <w:keepNext w:val="1"/>
+      <w:keepLines w:val="1"/>
+      <w:spacing w:after="0" w:before="200" w:lineRule="auto"/>
+    </w:pPr>
+    <w:rPr>
+      <w:rFonts w:ascii="Calibri" w:cs="Calibri" w:eastAsia="Calibri" w:hAnsi="Calibri"/>
+      <w:color w:val="4f81bd"/>
+      <w:sz w:val="24"/>
+      <w:szCs w:val="24"/>
+    </w:rPr>
+  </w:style>
+  <w:style w:type="paragraph" w:styleId="Heading6">
+    <w:name w:val="heading 6"/>
+    <w:basedOn w:val="Normal"/>
+    <w:next w:val="Normal"/>
+    <w:pPr>
+      <w:keepNext w:val="1"/>
+      <w:keepLines w:val="1"/>
+      <w:spacing w:after="0" w:before="200" w:lineRule="auto"/>
+    </w:pPr>
+    <w:rPr>
+      <w:rFonts w:ascii="Calibri" w:cs="Calibri" w:eastAsia="Calibri" w:hAnsi="Calibri"/>
+      <w:color w:val="4f81bd"/>
+      <w:sz w:val="24"/>
+      <w:szCs w:val="24"/>
+    </w:rPr>
+  </w:style>
+  <w:style w:type="paragraph" w:styleId="Title">
+    <w:name w:val="Title"/>
+    <w:basedOn w:val="Normal"/>
+    <w:next w:val="Normal"/>
+    <w:pPr>
+      <w:keepNext w:val="1"/>
+      <w:keepLines w:val="1"/>
+      <w:spacing w:after="240" w:before="480" w:lineRule="auto"/>
+      <w:jc w:val="center"/>
+    </w:pPr>
+    <w:rPr>
+      <w:rFonts w:ascii="Calibri" w:cs="Calibri" w:eastAsia="Calibri" w:hAnsi="Calibri"/>
+      <w:b w:val="1"/>
+      <w:color w:val="335b8a"/>
+      <w:sz w:val="36"/>
+      <w:szCs w:val="36"/>
+    </w:rPr>
+  </w:style>
   <w:style w:type="paragraph" w:styleId="Normal" w:default="1">
     <w:name w:val="Normal"/>
-    <w:qFormat/>
-    <w:pPr>
-      <w:widowControl/>
-      <w:suppressAutoHyphens w:val="true"/>
+    <w:qFormat w:val="1"/>
+    <w:pPr>
+      <w:widowControl w:val="1"/>
+      <w:suppressAutoHyphens w:val="1"/>
       <w:bidi w:val="0"/>
-      <w:spacing w:before="0" w:after="200"/>
+      <w:spacing w:after="200" w:before="0"/>
       <w:jc w:val="left"/>
     </w:pPr>
     <w:rPr>
-      <w:rFonts w:ascii="Noto Sans" w:hAnsi="Noto Sans" w:eastAsia="Cambria" w:cs="" w:cstheme="minorBidi" w:eastAsiaTheme="minorHAnsi"/>
+      <w:rFonts w:ascii="Noto Sans" w:cs="" w:eastAsia="Cambria" w:hAnsi="Noto Sans" w:cstheme="minorBidi" w:eastAsiaTheme="minorHAnsi"/>
       <w:color w:val="auto"/>
       <w:kern w:val="0"/>
       <w:sz w:val="24"/>
       <w:szCs w:val="24"/>
-      <w:lang w:val="fr-FR" w:eastAsia="en-US" w:bidi="ar-SA"/>
+      <w:lang w:bidi="ar-SA" w:eastAsia="en-US" w:val="fr-FR"/>
     </w:rPr>
   </w:style>
   <w:style w:type="paragraph" w:styleId="Heading1">
@@ -145,19 +538,19 @@
     <w:basedOn w:val="Normal"/>
     <w:next w:val="TextBody"/>
     <w:uiPriority w:val="9"/>
-    <w:qFormat/>
-    <w:pPr>
-      <w:keepNext w:val="true"/>
-      <w:keepLines/>
-      <w:spacing w:before="480" w:after="0"/>
+    <w:qFormat w:val="1"/>
+    <w:pPr>
+      <w:keepNext w:val="1"/>
+      <w:keepLines w:val="1"/>
+      <w:spacing w:after="0" w:before="480"/>
       <w:outlineLvl w:val="0"/>
     </w:pPr>
     <w:rPr>
-      <w:rFonts w:ascii="Calibri" w:hAnsi="Calibri" w:eastAsia="" w:cs="" w:asciiTheme="majorHAnsi" w:cstheme="majorBidi" w:eastAsiaTheme="majorEastAsia" w:hAnsiTheme="majorHAnsi"/>
-      <w:b/>
-      <w:bCs/>
-      <w:caps/>
-      <w:color w:val="EA7500"/>
+      <w:rFonts w:ascii="Calibri" w:cs="" w:eastAsia="" w:hAnsi="Calibri" w:asciiTheme="majorHAnsi" w:cstheme="majorBidi" w:eastAsiaTheme="majorEastAsia" w:hAnsiTheme="majorHAnsi"/>
+      <w:b w:val="1"/>
+      <w:bCs w:val="1"/>
+      <w:caps w:val="1"/>
+      <w:color w:val="ea7500"/>
       <w:sz w:val="32"/>
       <w:szCs w:val="32"/>
     </w:rPr>
@@ -167,19 +560,19 @@
     <w:basedOn w:val="Normal"/>
     <w:next w:val="TextBody"/>
     <w:uiPriority w:val="9"/>
-    <w:unhideWhenUsed/>
-    <w:qFormat/>
-    <w:pPr>
-      <w:keepNext w:val="true"/>
-      <w:keepLines/>
-      <w:spacing w:before="200" w:after="0"/>
+    <w:unhideWhenUsed w:val="1"/>
+    <w:qFormat w:val="1"/>
+    <w:pPr>
+      <w:keepNext w:val="1"/>
+      <w:keepLines w:val="1"/>
+      <w:spacing w:after="0" w:before="200"/>
       <w:outlineLvl w:val="1"/>
     </w:pPr>
     <w:rPr>
-      <w:rFonts w:ascii="Calibri" w:hAnsi="Calibri" w:eastAsia="" w:cs="" w:asciiTheme="majorHAnsi" w:cstheme="majorBidi" w:eastAsiaTheme="majorEastAsia" w:hAnsiTheme="majorHAnsi"/>
-      <w:b/>
-      <w:bCs/>
-      <w:color w:val="EA7500"/>
+      <w:rFonts w:ascii="Calibri" w:cs="" w:eastAsia="" w:hAnsi="Calibri" w:asciiTheme="majorHAnsi" w:cstheme="majorBidi" w:eastAsiaTheme="majorEastAsia" w:hAnsiTheme="majorHAnsi"/>
+      <w:b w:val="1"/>
+      <w:bCs w:val="1"/>
+      <w:color w:val="ea7500"/>
       <w:sz w:val="28"/>
       <w:szCs w:val="28"/>
     </w:rPr>
@@ -189,19 +582,19 @@
     <w:basedOn w:val="Normal"/>
     <w:next w:val="TextBody"/>
     <w:uiPriority w:val="9"/>
-    <w:unhideWhenUsed/>
-    <w:qFormat/>
-    <w:pPr>
-      <w:keepNext w:val="true"/>
-      <w:keepLines/>
-      <w:spacing w:before="200" w:after="0"/>
+    <w:unhideWhenUsed w:val="1"/>
+    <w:qFormat w:val="1"/>
+    <w:pPr>
+      <w:keepNext w:val="1"/>
+      <w:keepLines w:val="1"/>
+      <w:spacing w:after="0" w:before="200"/>
       <w:outlineLvl w:val="2"/>
     </w:pPr>
     <w:rPr>
-      <w:rFonts w:ascii="Calibri" w:hAnsi="Calibri" w:eastAsia="" w:cs="" w:asciiTheme="majorHAnsi" w:cstheme="majorBidi" w:eastAsiaTheme="majorEastAsia" w:hAnsiTheme="majorHAnsi"/>
-      <w:b/>
-      <w:bCs/>
-      <w:color w:val="EA7500"/>
+      <w:rFonts w:ascii="Calibri" w:cs="" w:eastAsia="" w:hAnsi="Calibri" w:asciiTheme="majorHAnsi" w:cstheme="majorBidi" w:eastAsiaTheme="majorEastAsia" w:hAnsiTheme="majorHAnsi"/>
+      <w:b w:val="1"/>
+      <w:bCs w:val="1"/>
+      <w:color w:val="ea7500"/>
       <w:sz w:val="24"/>
       <w:szCs w:val="24"/>
     </w:rPr>
@@ -211,18 +604,18 @@
     <w:basedOn w:val="Normal"/>
     <w:next w:val="TextBody"/>
     <w:uiPriority w:val="9"/>
-    <w:unhideWhenUsed/>
-    <w:qFormat/>
-    <w:pPr>
-      <w:keepNext w:val="true"/>
-      <w:keepLines/>
-      <w:spacing w:before="200" w:after="0"/>
+    <w:unhideWhenUsed w:val="1"/>
+    <w:qFormat w:val="1"/>
+    <w:pPr>
+      <w:keepNext w:val="1"/>
+      <w:keepLines w:val="1"/>
+      <w:spacing w:after="0" w:before="200"/>
       <w:outlineLvl w:val="3"/>
     </w:pPr>
     <w:rPr>
-      <w:rFonts w:ascii="Calibri" w:hAnsi="Calibri" w:eastAsia="" w:cs="" w:asciiTheme="majorHAnsi" w:cstheme="majorBidi" w:eastAsiaTheme="majorEastAsia" w:hAnsiTheme="majorHAnsi"/>
-      <w:bCs/>
-      <w:i/>
+      <w:rFonts w:ascii="Calibri" w:cs="" w:eastAsia="" w:hAnsi="Calibri" w:asciiTheme="majorHAnsi" w:cstheme="majorBidi" w:eastAsiaTheme="majorEastAsia" w:hAnsiTheme="majorHAnsi"/>
+      <w:bCs w:val="1"/>
+      <w:i w:val="1"/>
       <w:color w:val="000000"/>
       <w:sz w:val="24"/>
       <w:szCs w:val="24"/>
@@ -233,18 +626,18 @@
     <w:basedOn w:val="Normal"/>
     <w:next w:val="TextBody"/>
     <w:uiPriority w:val="9"/>
-    <w:unhideWhenUsed/>
-    <w:qFormat/>
-    <w:pPr>
-      <w:keepNext w:val="true"/>
-      <w:keepLines/>
-      <w:spacing w:before="200" w:after="0"/>
+    <w:unhideWhenUsed w:val="1"/>
+    <w:qFormat w:val="1"/>
+    <w:pPr>
+      <w:keepNext w:val="1"/>
+      <w:keepLines w:val="1"/>
+      <w:spacing w:after="0" w:before="200"/>
       <w:outlineLvl w:val="4"/>
     </w:pPr>
     <w:rPr>
-      <w:rFonts w:ascii="Calibri" w:hAnsi="Calibri" w:eastAsia="" w:cs="" w:asciiTheme="majorHAnsi" w:cstheme="majorBidi" w:eastAsiaTheme="majorEastAsia" w:hAnsiTheme="majorHAnsi"/>
-      <w:iCs/>
-      <w:color w:val="4F81BD" w:themeColor="accent1"/>
+      <w:rFonts w:ascii="Calibri" w:cs="" w:eastAsia="" w:hAnsi="Calibri" w:asciiTheme="majorHAnsi" w:cstheme="majorBidi" w:eastAsiaTheme="majorEastAsia" w:hAnsiTheme="majorHAnsi"/>
+      <w:iCs w:val="1"/>
+      <w:color w:val="4f81bd" w:themeColor="accent1"/>
       <w:sz w:val="24"/>
       <w:szCs w:val="24"/>
     </w:rPr>
@@ -254,17 +647,17 @@
     <w:basedOn w:val="Normal"/>
     <w:next w:val="TextBody"/>
     <w:uiPriority w:val="9"/>
-    <w:unhideWhenUsed/>
-    <w:qFormat/>
-    <w:pPr>
-      <w:keepNext w:val="true"/>
-      <w:keepLines/>
-      <w:spacing w:before="200" w:after="0"/>
+    <w:unhideWhenUsed w:val="1"/>
+    <w:qFormat w:val="1"/>
+    <w:pPr>
+      <w:keepNext w:val="1"/>
+      <w:keepLines w:val="1"/>
+      <w:spacing w:after="0" w:before="200"/>
       <w:outlineLvl w:val="5"/>
     </w:pPr>
     <w:rPr>
-      <w:rFonts w:ascii="Calibri" w:hAnsi="Calibri" w:eastAsia="" w:cs="" w:asciiTheme="majorHAnsi" w:cstheme="majorBidi" w:eastAsiaTheme="majorEastAsia" w:hAnsiTheme="majorHAnsi"/>
-      <w:color w:val="4F81BD" w:themeColor="accent1"/>
+      <w:rFonts w:ascii="Calibri" w:cs="" w:eastAsia="" w:hAnsi="Calibri" w:asciiTheme="majorHAnsi" w:cstheme="majorBidi" w:eastAsiaTheme="majorEastAsia" w:hAnsiTheme="majorHAnsi"/>
+      <w:color w:val="4f81bd" w:themeColor="accent1"/>
       <w:sz w:val="24"/>
       <w:szCs w:val="24"/>
     </w:rPr>
@@ -274,17 +667,17 @@
     <w:basedOn w:val="Normal"/>
     <w:next w:val="TextBody"/>
     <w:uiPriority w:val="9"/>
-    <w:unhideWhenUsed/>
-    <w:qFormat/>
-    <w:pPr>
-      <w:keepNext w:val="true"/>
-      <w:keepLines/>
-      <w:spacing w:before="200" w:after="0"/>
+    <w:unhideWhenUsed w:val="1"/>
+    <w:qFormat w:val="1"/>
+    <w:pPr>
+      <w:keepNext w:val="1"/>
+      <w:keepLines w:val="1"/>
+      <w:spacing w:after="0" w:before="200"/>
       <w:outlineLvl w:val="6"/>
     </w:pPr>
     <w:rPr>
-      <w:rFonts w:ascii="Calibri" w:hAnsi="Calibri" w:eastAsia="" w:cs="" w:asciiTheme="majorHAnsi" w:cstheme="majorBidi" w:eastAsiaTheme="majorEastAsia" w:hAnsiTheme="majorHAnsi"/>
-      <w:color w:val="4F81BD" w:themeColor="accent1"/>
+      <w:rFonts w:ascii="Calibri" w:cs="" w:eastAsia="" w:hAnsi="Calibri" w:asciiTheme="majorHAnsi" w:cstheme="majorBidi" w:eastAsiaTheme="majorEastAsia" w:hAnsiTheme="majorHAnsi"/>
+      <w:color w:val="4f81bd" w:themeColor="accent1"/>
       <w:sz w:val="24"/>
       <w:szCs w:val="24"/>
     </w:rPr>
@@ -294,17 +687,17 @@
     <w:basedOn w:val="Normal"/>
     <w:next w:val="TextBody"/>
     <w:uiPriority w:val="9"/>
-    <w:unhideWhenUsed/>
-    <w:qFormat/>
-    <w:pPr>
-      <w:keepNext w:val="true"/>
-      <w:keepLines/>
-      <w:spacing w:before="200" w:after="0"/>
+    <w:unhideWhenUsed w:val="1"/>
+    <w:qFormat w:val="1"/>
+    <w:pPr>
+      <w:keepNext w:val="1"/>
+      <w:keepLines w:val="1"/>
+      <w:spacing w:after="0" w:before="200"/>
       <w:outlineLvl w:val="7"/>
     </w:pPr>
     <w:rPr>
-      <w:rFonts w:ascii="Calibri" w:hAnsi="Calibri" w:eastAsia="" w:cs="" w:asciiTheme="majorHAnsi" w:cstheme="majorBidi" w:eastAsiaTheme="majorEastAsia" w:hAnsiTheme="majorHAnsi"/>
-      <w:color w:val="4F81BD" w:themeColor="accent1"/>
+      <w:rFonts w:ascii="Calibri" w:cs="" w:eastAsia="" w:hAnsi="Calibri" w:asciiTheme="majorHAnsi" w:cstheme="majorBidi" w:eastAsiaTheme="majorEastAsia" w:hAnsiTheme="majorHAnsi"/>
+      <w:color w:val="4f81bd" w:themeColor="accent1"/>
       <w:sz w:val="24"/>
       <w:szCs w:val="24"/>
     </w:rPr>
@@ -314,38 +707,38 @@
     <w:basedOn w:val="Normal"/>
     <w:next w:val="TextBody"/>
     <w:uiPriority w:val="9"/>
-    <w:unhideWhenUsed/>
-    <w:qFormat/>
-    <w:pPr>
-      <w:keepNext w:val="true"/>
-      <w:keepLines/>
-      <w:spacing w:before="200" w:after="0"/>
+    <w:unhideWhenUsed w:val="1"/>
+    <w:qFormat w:val="1"/>
+    <w:pPr>
+      <w:keepNext w:val="1"/>
+      <w:keepLines w:val="1"/>
+      <w:spacing w:after="0" w:before="200"/>
       <w:outlineLvl w:val="8"/>
     </w:pPr>
     <w:rPr>
-      <w:rFonts w:ascii="Calibri" w:hAnsi="Calibri" w:eastAsia="" w:cs="" w:asciiTheme="majorHAnsi" w:cstheme="majorBidi" w:eastAsiaTheme="majorEastAsia" w:hAnsiTheme="majorHAnsi"/>
-      <w:color w:val="4F81BD" w:themeColor="accent1"/>
+      <w:rFonts w:ascii="Calibri" w:cs="" w:eastAsia="" w:hAnsi="Calibri" w:asciiTheme="majorHAnsi" w:cstheme="majorBidi" w:eastAsiaTheme="majorEastAsia" w:hAnsiTheme="majorHAnsi"/>
+      <w:color w:val="4f81bd" w:themeColor="accent1"/>
       <w:sz w:val="24"/>
       <w:szCs w:val="24"/>
     </w:rPr>
   </w:style>
   <w:style w:type="character" w:styleId="DefaultParagraphFont" w:default="1">
     <w:name w:val="Default Paragraph Font"/>
-    <w:semiHidden/>
-    <w:unhideWhenUsed/>
-    <w:qFormat/>
+    <w:semiHidden w:val="1"/>
+    <w:unhideWhenUsed w:val="1"/>
+    <w:qFormat w:val="1"/>
     <w:rPr/>
   </w:style>
   <w:style w:type="character" w:styleId="BodyTextChar" w:customStyle="1">
     <w:name w:val="Body Text Char"/>
     <w:basedOn w:val="DefaultParagraphFont"/>
-    <w:qFormat/>
+    <w:qFormat w:val="1"/>
     <w:rPr/>
   </w:style>
   <w:style w:type="character" w:styleId="VerbatimChar" w:customStyle="1">
     <w:name w:val="Verbatim Char"/>
     <w:basedOn w:val="BodyTextChar"/>
-    <w:qFormat/>
+    <w:qFormat w:val="1"/>
     <w:rPr>
       <w:rFonts w:ascii="Consolas" w:hAnsi="Consolas"/>
       <w:sz w:val="22"/>
@@ -354,12 +747,12 @@
   <w:style w:type="character" w:styleId="SectionNumber" w:customStyle="1">
     <w:name w:val="Section Number"/>
     <w:basedOn w:val="BodyTextChar"/>
-    <w:qFormat/>
+    <w:qFormat w:val="1"/>
     <w:rPr/>
   </w:style>
   <w:style w:type="character" w:styleId="FootnoteCharacters">
     <w:name w:val="Footnote Characters"/>
-    <w:qFormat/>
+    <w:qFormat w:val="1"/>
     <w:rPr>
       <w:vertAlign w:val="superscript"/>
     </w:rPr>
@@ -374,22 +767,22 @@
     <w:name w:val="Hyperlink"/>
     <w:basedOn w:val="BodyTextChar"/>
     <w:rPr>
-      <w:color w:val="4F81BD" w:themeColor="accent1"/>
+      <w:color w:val="4f81bd" w:themeColor="accent1"/>
     </w:rPr>
   </w:style>
   <w:style w:type="character" w:styleId="KeywordTok" w:customStyle="1">
     <w:name w:val="KeywordTok"/>
     <w:basedOn w:val="VerbatimChar"/>
-    <w:qFormat/>
-    <w:rPr>
-      <w:b/>
+    <w:qFormat w:val="1"/>
+    <w:rPr>
+      <w:b w:val="1"/>
       <w:color w:val="007020"/>
     </w:rPr>
   </w:style>
   <w:style w:type="character" w:styleId="DataTypeTok" w:customStyle="1">
     <w:name w:val="DataTypeTok"/>
     <w:basedOn w:val="VerbatimChar"/>
-    <w:qFormat/>
+    <w:qFormat w:val="1"/>
     <w:rPr>
       <w:color w:val="902000"/>
     </w:rPr>
@@ -397,31 +790,31 @@
   <w:style w:type="character" w:styleId="DecValTok" w:customStyle="1">
     <w:name w:val="DecValTok"/>
     <w:basedOn w:val="VerbatimChar"/>
-    <w:qFormat/>
-    <w:rPr>
-      <w:color w:val="40A070"/>
+    <w:qFormat w:val="1"/>
+    <w:rPr>
+      <w:color w:val="40a070"/>
     </w:rPr>
   </w:style>
   <w:style w:type="character" w:styleId="BaseNTok" w:customStyle="1">
     <w:name w:val="BaseNTok"/>
     <w:basedOn w:val="VerbatimChar"/>
-    <w:qFormat/>
-    <w:rPr>
-      <w:color w:val="40A070"/>
+    <w:qFormat w:val="1"/>
+    <w:rPr>
+      <w:color w:val="40a070"/>
     </w:rPr>
   </w:style>
   <w:style w:type="character" w:styleId="FloatTok" w:customStyle="1">
     <w:name w:val="FloatTok"/>
     <w:basedOn w:val="VerbatimChar"/>
-    <w:qFormat/>
-    <w:rPr>
-      <w:color w:val="40A070"/>
+    <w:qFormat w:val="1"/>
+    <w:rPr>
+      <w:color w:val="40a070"/>
     </w:rPr>
   </w:style>
   <w:style w:type="character" w:styleId="ConstantTok" w:customStyle="1">
     <w:name w:val="ConstantTok"/>
     <w:basedOn w:val="VerbatimChar"/>
-    <w:qFormat/>
+    <w:qFormat w:val="1"/>
     <w:rPr>
       <w:color w:val="880000"/>
     </w:rPr>
@@ -429,94 +822,94 @@
   <w:style w:type="character" w:styleId="CharTok" w:customStyle="1">
     <w:name w:val="CharTok"/>
     <w:basedOn w:val="VerbatimChar"/>
-    <w:qFormat/>
-    <w:rPr>
-      <w:color w:val="4070A0"/>
+    <w:qFormat w:val="1"/>
+    <w:rPr>
+      <w:color w:val="4070a0"/>
     </w:rPr>
   </w:style>
   <w:style w:type="character" w:styleId="SpecialCharTok" w:customStyle="1">
     <w:name w:val="SpecialCharTok"/>
     <w:basedOn w:val="VerbatimChar"/>
-    <w:qFormat/>
-    <w:rPr>
-      <w:color w:val="4070A0"/>
+    <w:qFormat w:val="1"/>
+    <w:rPr>
+      <w:color w:val="4070a0"/>
     </w:rPr>
   </w:style>
   <w:style w:type="character" w:styleId="StringTok" w:customStyle="1">
     <w:name w:val="StringTok"/>
     <w:basedOn w:val="VerbatimChar"/>
-    <w:qFormat/>
-    <w:rPr>
-      <w:color w:val="4070A0"/>
+    <w:qFormat w:val="1"/>
+    <w:rPr>
+      <w:color w:val="4070a0"/>
     </w:rPr>
   </w:style>
   <w:style w:type="character" w:styleId="VerbatimStringTok" w:customStyle="1">
     <w:name w:val="VerbatimStringTok"/>
     <w:basedOn w:val="VerbatimChar"/>
-    <w:qFormat/>
-    <w:rPr>
-      <w:color w:val="4070A0"/>
+    <w:qFormat w:val="1"/>
+    <w:rPr>
+      <w:color w:val="4070a0"/>
     </w:rPr>
   </w:style>
   <w:style w:type="character" w:styleId="SpecialStringTok" w:customStyle="1">
     <w:name w:val="SpecialStringTok"/>
     <w:basedOn w:val="VerbatimChar"/>
-    <w:qFormat/>
-    <w:rPr>
-      <w:color w:val="BB6688"/>
+    <w:qFormat w:val="1"/>
+    <w:rPr>
+      <w:color w:val="bb6688"/>
     </w:rPr>
   </w:style>
   <w:style w:type="character" w:styleId="ImportTok" w:customStyle="1">
     <w:name w:val="ImportTok"/>
     <w:basedOn w:val="VerbatimChar"/>
-    <w:qFormat/>
-    <w:rPr>
-      <w:b/>
+    <w:qFormat w:val="1"/>
+    <w:rPr>
+      <w:b w:val="1"/>
       <w:color w:val="008000"/>
     </w:rPr>
   </w:style>
   <w:style w:type="character" w:styleId="CommentTok" w:customStyle="1">
     <w:name w:val="CommentTok"/>
     <w:basedOn w:val="VerbatimChar"/>
-    <w:qFormat/>
-    <w:rPr>
-      <w:i/>
-      <w:color w:val="60A0B0"/>
+    <w:qFormat w:val="1"/>
+    <w:rPr>
+      <w:i w:val="1"/>
+      <w:color w:val="60a0b0"/>
     </w:rPr>
   </w:style>
   <w:style w:type="character" w:styleId="DocumentationTok" w:customStyle="1">
     <w:name w:val="DocumentationTok"/>
     <w:basedOn w:val="VerbatimChar"/>
-    <w:qFormat/>
-    <w:rPr>
-      <w:i/>
-      <w:color w:val="BA2121"/>
+    <w:qFormat w:val="1"/>
+    <w:rPr>
+      <w:i w:val="1"/>
+      <w:color w:val="ba2121"/>
     </w:rPr>
   </w:style>
   <w:style w:type="character" w:styleId="AnnotationTok" w:customStyle="1">
     <w:name w:val="AnnotationTok"/>
     <w:basedOn w:val="VerbatimChar"/>
-    <w:qFormat/>
-    <w:rPr>
-      <w:b/>
-      <w:i/>
-      <w:color w:val="60A0B0"/>
+    <w:qFormat w:val="1"/>
+    <w:rPr>
+      <w:b w:val="1"/>
+      <w:i w:val="1"/>
+      <w:color w:val="60a0b0"/>
     </w:rPr>
   </w:style>
   <w:style w:type="character" w:styleId="CommentVarTok" w:customStyle="1">
     <w:name w:val="CommentVarTok"/>
     <w:basedOn w:val="VerbatimChar"/>
-    <w:qFormat/>
-    <w:rPr>
-      <w:b/>
-      <w:i/>
-      <w:color w:val="60A0B0"/>
+    <w:qFormat w:val="1"/>
+    <w:rPr>
+      <w:b w:val="1"/>
+      <w:i w:val="1"/>
+      <w:color w:val="60a0b0"/>
     </w:rPr>
   </w:style>
   <w:style w:type="character" w:styleId="OtherTok" w:customStyle="1">
     <w:name w:val="OtherTok"/>
     <w:basedOn w:val="VerbatimChar"/>
-    <w:qFormat/>
+    <w:qFormat w:val="1"/>
     <w:rPr>
       <w:color w:val="007020"/>
     </w:rPr>
@@ -524,32 +917,32 @@
   <w:style w:type="character" w:styleId="FunctionTok" w:customStyle="1">
     <w:name w:val="FunctionTok"/>
     <w:basedOn w:val="VerbatimChar"/>
-    <w:qFormat/>
-    <w:rPr>
-      <w:color w:val="06287E"/>
+    <w:qFormat w:val="1"/>
+    <w:rPr>
+      <w:color w:val="06287e"/>
     </w:rPr>
   </w:style>
   <w:style w:type="character" w:styleId="VariableTok" w:customStyle="1">
     <w:name w:val="VariableTok"/>
     <w:basedOn w:val="VerbatimChar"/>
-    <w:qFormat/>
-    <w:rPr>
-      <w:color w:val="19177C"/>
+    <w:qFormat w:val="1"/>
+    <w:rPr>
+      <w:color w:val="19177c"/>
     </w:rPr>
   </w:style>
   <w:style w:type="character" w:styleId="ControlFlowTok" w:customStyle="1">
     <w:name w:val="ControlFlowTok"/>
     <w:basedOn w:val="VerbatimChar"/>
-    <w:qFormat/>
-    <w:rPr>
-      <w:b/>
+    <w:qFormat w:val="1"/>
+    <w:rPr>
+      <w:b w:val="1"/>
       <w:color w:val="007020"/>
     </w:rPr>
   </w:style>
   <w:style w:type="character" w:styleId="OperatorTok" w:customStyle="1">
     <w:name w:val="OperatorTok"/>
     <w:basedOn w:val="VerbatimChar"/>
-    <w:qFormat/>
+    <w:qFormat w:val="1"/>
     <w:rPr>
       <w:color w:val="666666"/>
     </w:rPr>
@@ -557,7 +950,7 @@
   <w:style w:type="character" w:styleId="BuiltInTok" w:customStyle="1">
     <w:name w:val="BuiltInTok"/>
     <w:basedOn w:val="VerbatimChar"/>
-    <w:qFormat/>
+    <w:qFormat w:val="1"/>
     <w:rPr>
       <w:color w:val="008000"/>
     </w:rPr>
@@ -565,86 +958,86 @@
   <w:style w:type="character" w:styleId="ExtensionTok" w:customStyle="1">
     <w:name w:val="ExtensionTok"/>
     <w:basedOn w:val="VerbatimChar"/>
-    <w:qFormat/>
+    <w:qFormat w:val="1"/>
     <w:rPr/>
   </w:style>
   <w:style w:type="character" w:styleId="PreprocessorTok" w:customStyle="1">
     <w:name w:val="PreprocessorTok"/>
     <w:basedOn w:val="VerbatimChar"/>
-    <w:qFormat/>
-    <w:rPr>
-      <w:color w:val="BC7A00"/>
+    <w:qFormat w:val="1"/>
+    <w:rPr>
+      <w:color w:val="bc7a00"/>
     </w:rPr>
   </w:style>
   <w:style w:type="character" w:styleId="AttributeTok" w:customStyle="1">
     <w:name w:val="AttributeTok"/>
     <w:basedOn w:val="VerbatimChar"/>
-    <w:qFormat/>
-    <w:rPr>
-      <w:color w:val="7D9029"/>
+    <w:qFormat w:val="1"/>
+    <w:rPr>
+      <w:color w:val="7d9029"/>
     </w:rPr>
   </w:style>
   <w:style w:type="character" w:styleId="RegionMarkerTok" w:customStyle="1">
     <w:name w:val="RegionMarkerTok"/>
     <w:basedOn w:val="VerbatimChar"/>
-    <w:qFormat/>
+    <w:qFormat w:val="1"/>
     <w:rPr/>
   </w:style>
   <w:style w:type="character" w:styleId="InformationTok" w:customStyle="1">
     <w:name w:val="InformationTok"/>
     <w:basedOn w:val="VerbatimChar"/>
-    <w:qFormat/>
-    <w:rPr>
-      <w:b/>
-      <w:i/>
-      <w:color w:val="60A0B0"/>
+    <w:qFormat w:val="1"/>
+    <w:rPr>
+      <w:b w:val="1"/>
+      <w:i w:val="1"/>
+      <w:color w:val="60a0b0"/>
     </w:rPr>
   </w:style>
   <w:style w:type="character" w:styleId="WarningTok" w:customStyle="1">
     <w:name w:val="WarningTok"/>
     <w:basedOn w:val="VerbatimChar"/>
-    <w:qFormat/>
-    <w:rPr>
-      <w:b/>
-      <w:i/>
-      <w:color w:val="60A0B0"/>
+    <w:qFormat w:val="1"/>
+    <w:rPr>
+      <w:b w:val="1"/>
+      <w:i w:val="1"/>
+      <w:color w:val="60a0b0"/>
     </w:rPr>
   </w:style>
   <w:style w:type="character" w:styleId="AlertTok" w:customStyle="1">
     <w:name w:val="AlertTok"/>
     <w:basedOn w:val="VerbatimChar"/>
-    <w:qFormat/>
-    <w:rPr>
-      <w:b/>
-      <w:color w:val="FF0000"/>
+    <w:qFormat w:val="1"/>
+    <w:rPr>
+      <w:b w:val="1"/>
+      <w:color w:val="ff0000"/>
     </w:rPr>
   </w:style>
   <w:style w:type="character" w:styleId="ErrorTok" w:customStyle="1">
     <w:name w:val="ErrorTok"/>
     <w:basedOn w:val="VerbatimChar"/>
-    <w:qFormat/>
-    <w:rPr>
-      <w:b/>
-      <w:color w:val="FF0000"/>
+    <w:qFormat w:val="1"/>
+    <w:rPr>
+      <w:b w:val="1"/>
+      <w:color w:val="ff0000"/>
     </w:rPr>
   </w:style>
   <w:style w:type="character" w:styleId="NormalTok" w:customStyle="1">
     <w:name w:val="NormalTok"/>
     <w:basedOn w:val="VerbatimChar"/>
-    <w:qFormat/>
+    <w:qFormat w:val="1"/>
     <w:rPr/>
   </w:style>
   <w:style w:type="paragraph" w:styleId="Heading">
     <w:name w:val="Heading"/>
     <w:basedOn w:val="Normal"/>
     <w:next w:val="TextBody"/>
-    <w:qFormat/>
-    <w:pPr>
-      <w:keepNext w:val="true"/>
-      <w:spacing w:before="240" w:after="120"/>
-    </w:pPr>
-    <w:rPr>
-      <w:rFonts w:ascii="Liberation Sans" w:hAnsi="Liberation Sans" w:eastAsia="Noto Sans CJK SC" w:cs="Noto Sans Devanagari"/>
+    <w:qFormat w:val="1"/>
+    <w:pPr>
+      <w:keepNext w:val="1"/>
+      <w:spacing w:after="120" w:before="240"/>
+    </w:pPr>
+    <w:rPr>
+      <w:rFonts w:ascii="Liberation Sans" w:cs="Noto Sans Devanagari" w:eastAsia="Noto Sans CJK SC" w:hAnsi="Liberation Sans"/>
       <w:sz w:val="28"/>
       <w:szCs w:val="28"/>
     </w:rPr>
@@ -653,9 +1046,9 @@
     <w:name w:val="Body Text"/>
     <w:basedOn w:val="Normal"/>
     <w:link w:val="BodyTextChar"/>
-    <w:qFormat/>
-    <w:pPr>
-      <w:spacing w:before="180" w:after="180"/>
+    <w:qFormat w:val="1"/>
+    <w:pPr>
+      <w:spacing w:after="180" w:before="180"/>
     </w:pPr>
     <w:rPr>
       <w:rFonts w:ascii="Noto Sans" w:hAnsi="Noto Sans"/>
@@ -673,20 +1066,20 @@
     <w:name w:val="Caption"/>
     <w:basedOn w:val="Normal"/>
     <w:link w:val="BodyTextChar"/>
-    <w:qFormat/>
-    <w:pPr>
-      <w:spacing w:before="0" w:after="120"/>
-    </w:pPr>
-    <w:rPr>
-      <w:i/>
+    <w:qFormat w:val="1"/>
+    <w:pPr>
+      <w:spacing w:after="120" w:before="0"/>
+    </w:pPr>
+    <w:rPr>
+      <w:i w:val="1"/>
     </w:rPr>
   </w:style>
   <w:style w:type="paragraph" w:styleId="Index">
     <w:name w:val="Index"/>
     <w:basedOn w:val="Normal"/>
-    <w:qFormat/>
-    <w:pPr>
-      <w:suppressLineNumbers/>
+    <w:qFormat w:val="1"/>
+    <w:pPr>
+      <w:suppressLineNumbers w:val="1"/>
     </w:pPr>
     <w:rPr>
       <w:rFonts w:cs="Noto Sans Devanagari"/>
@@ -696,16 +1089,16 @@
     <w:name w:val="First Paragraph"/>
     <w:basedOn w:val="TextBody"/>
     <w:next w:val="TextBody"/>
-    <w:qFormat/>
+    <w:qFormat w:val="1"/>
     <w:pPr/>
     <w:rPr/>
   </w:style>
   <w:style w:type="paragraph" w:styleId="Compact" w:customStyle="1">
     <w:name w:val="Compact"/>
     <w:basedOn w:val="TextBody"/>
-    <w:qFormat/>
-    <w:pPr>
-      <w:spacing w:before="36" w:after="36"/>
+    <w:qFormat w:val="1"/>
+    <w:pPr>
+      <w:spacing w:after="36" w:before="36"/>
     </w:pPr>
     <w:rPr/>
   </w:style>
@@ -713,18 +1106,18 @@
     <w:name w:val="Title"/>
     <w:basedOn w:val="Normal"/>
     <w:next w:val="TextBody"/>
-    <w:qFormat/>
-    <w:pPr>
-      <w:keepNext w:val="true"/>
-      <w:keepLines/>
-      <w:spacing w:before="480" w:after="240"/>
+    <w:qFormat w:val="1"/>
+    <w:pPr>
+      <w:keepNext w:val="1"/>
+      <w:keepLines w:val="1"/>
+      <w:spacing w:after="240" w:before="480"/>
       <w:jc w:val="center"/>
     </w:pPr>
     <w:rPr>
-      <w:rFonts w:ascii="Calibri" w:hAnsi="Calibri" w:eastAsia="" w:cs="" w:asciiTheme="majorHAnsi" w:cstheme="majorBidi" w:eastAsiaTheme="majorEastAsia" w:hAnsiTheme="majorHAnsi"/>
-      <w:b/>
-      <w:bCs/>
-      <w:color w:val="345A8A" w:themeColor="accent1" w:themeShade="b5"/>
+      <w:rFonts w:ascii="Calibri" w:cs="" w:eastAsia="" w:hAnsi="Calibri" w:asciiTheme="majorHAnsi" w:cstheme="majorBidi" w:eastAsiaTheme="majorEastAsia" w:hAnsiTheme="majorHAnsi"/>
+      <w:b w:val="1"/>
+      <w:bCs w:val="1"/>
+      <w:color w:val="345a8a" w:themeColor="accent1" w:themeShade="0000B5"/>
       <w:sz w:val="36"/>
       <w:szCs w:val="36"/>
     </w:rPr>
@@ -733,11 +1126,11 @@
     <w:name w:val="Subtitle"/>
     <w:basedOn w:val="Title"/>
     <w:next w:val="TextBody"/>
-    <w:qFormat/>
-    <w:pPr>
-      <w:keepNext w:val="true"/>
-      <w:keepLines/>
-      <w:spacing w:before="240" w:after="240"/>
+    <w:qFormat w:val="1"/>
+    <w:pPr>
+      <w:keepNext w:val="1"/>
+      <w:keepLines w:val="1"/>
+      <w:spacing w:after="240" w:before="240"/>
       <w:jc w:val="center"/>
     </w:pPr>
     <w:rPr>
@@ -748,61 +1141,61 @@
   <w:style w:type="paragraph" w:styleId="Author" w:customStyle="1">
     <w:name w:val="Author"/>
     <w:next w:val="TextBody"/>
-    <w:qFormat/>
-    <w:pPr>
-      <w:keepNext w:val="true"/>
-      <w:keepLines/>
-      <w:widowControl/>
-      <w:suppressAutoHyphens w:val="true"/>
+    <w:qFormat w:val="1"/>
+    <w:pPr>
+      <w:keepNext w:val="1"/>
+      <w:keepLines w:val="1"/>
+      <w:widowControl w:val="1"/>
+      <w:suppressAutoHyphens w:val="1"/>
       <w:bidi w:val="0"/>
-      <w:spacing w:before="0" w:after="200"/>
+      <w:spacing w:after="200" w:before="0"/>
       <w:jc w:val="center"/>
     </w:pPr>
     <w:rPr>
-      <w:rFonts w:ascii="Cambria" w:hAnsi="Cambria" w:eastAsia="Cambria" w:cs="" w:asciiTheme="minorHAnsi" w:cstheme="minorBidi" w:eastAsiaTheme="minorHAnsi" w:hAnsiTheme="minorHAnsi"/>
+      <w:rFonts w:ascii="Cambria" w:cs="" w:eastAsia="Cambria" w:hAnsi="Cambria" w:asciiTheme="minorHAnsi" w:cstheme="minorBidi" w:eastAsiaTheme="minorHAnsi" w:hAnsiTheme="minorHAnsi"/>
       <w:color w:val="auto"/>
       <w:kern w:val="0"/>
       <w:sz w:val="24"/>
       <w:szCs w:val="24"/>
-      <w:lang w:val="en-US" w:eastAsia="en-US" w:bidi="ar-SA"/>
+      <w:lang w:bidi="ar-SA" w:eastAsia="en-US" w:val="en-US"/>
     </w:rPr>
   </w:style>
   <w:style w:type="paragraph" w:styleId="Date">
     <w:name w:val="Date"/>
     <w:next w:val="TextBody"/>
-    <w:qFormat/>
-    <w:pPr>
-      <w:keepNext w:val="true"/>
-      <w:keepLines/>
-      <w:widowControl/>
-      <w:suppressAutoHyphens w:val="true"/>
+    <w:qFormat w:val="1"/>
+    <w:pPr>
+      <w:keepNext w:val="1"/>
+      <w:keepLines w:val="1"/>
+      <w:widowControl w:val="1"/>
+      <w:suppressAutoHyphens w:val="1"/>
       <w:bidi w:val="0"/>
-      <w:spacing w:before="0" w:after="200"/>
+      <w:spacing w:after="200" w:before="0"/>
       <w:jc w:val="center"/>
     </w:pPr>
     <w:rPr>
-      <w:rFonts w:ascii="Cambria" w:hAnsi="Cambria" w:eastAsia="Cambria" w:cs="" w:asciiTheme="minorHAnsi" w:cstheme="minorBidi" w:eastAsiaTheme="minorHAnsi" w:hAnsiTheme="minorHAnsi"/>
+      <w:rFonts w:ascii="Cambria" w:cs="" w:eastAsia="Cambria" w:hAnsi="Cambria" w:asciiTheme="minorHAnsi" w:cstheme="minorBidi" w:eastAsiaTheme="minorHAnsi" w:hAnsiTheme="minorHAnsi"/>
       <w:color w:val="auto"/>
       <w:kern w:val="0"/>
       <w:sz w:val="24"/>
       <w:szCs w:val="24"/>
-      <w:lang w:val="en-US" w:eastAsia="en-US" w:bidi="ar-SA"/>
+      <w:lang w:bidi="ar-SA" w:eastAsia="en-US" w:val="en-US"/>
     </w:rPr>
   </w:style>
   <w:style w:type="paragraph" w:styleId="AbstractTitle" w:customStyle="1">
     <w:name w:val="Abstract Title"/>
     <w:basedOn w:val="Normal"/>
     <w:next w:val="Abstract"/>
-    <w:qFormat/>
-    <w:pPr>
-      <w:keepNext w:val="true"/>
-      <w:keepLines/>
-      <w:spacing w:before="300" w:after="0"/>
+    <w:qFormat w:val="1"/>
+    <w:pPr>
+      <w:keepNext w:val="1"/>
+      <w:keepLines w:val="1"/>
+      <w:spacing w:after="0" w:before="300"/>
       <w:jc w:val="center"/>
     </w:pPr>
     <w:rPr>
-      <w:b/>
-      <w:color w:val="345A8A"/>
+      <w:b w:val="1"/>
+      <w:color w:val="345a8a"/>
       <w:sz w:val="20"/>
       <w:szCs w:val="20"/>
     </w:rPr>
@@ -811,11 +1204,11 @@
     <w:name w:val="Abstract"/>
     <w:basedOn w:val="Normal"/>
     <w:next w:val="TextBody"/>
-    <w:qFormat/>
-    <w:pPr>
-      <w:keepNext w:val="true"/>
-      <w:keepLines/>
-      <w:spacing w:before="100" w:after="300"/>
+    <w:qFormat w:val="1"/>
+    <w:pPr>
+      <w:keepNext w:val="1"/>
+      <w:keepLines w:val="1"/>
+      <w:spacing w:after="300" w:before="100"/>
     </w:pPr>
     <w:rPr>
       <w:sz w:val="20"/>
@@ -825,7 +1218,7 @@
   <w:style w:type="paragraph" w:styleId="Bibliography">
     <w:name w:val="Bibliography"/>
     <w:basedOn w:val="Normal"/>
-    <w:qFormat/>
+    <w:qFormat w:val="1"/>
     <w:pPr/>
     <w:rPr/>
   </w:style>
@@ -834,10 +1227,10 @@
     <w:basedOn w:val="TextBody"/>
     <w:next w:val="TextBody"/>
     <w:uiPriority w:val="9"/>
-    <w:unhideWhenUsed/>
-    <w:qFormat/>
-    <w:pPr>
-      <w:spacing w:before="100" w:after="100"/>
+    <w:unhideWhenUsed w:val="1"/>
+    <w:qFormat w:val="1"/>
+    <w:pPr>
+      <w:spacing w:after="100" w:before="100"/>
       <w:ind w:left="480" w:right="480" w:hanging="0"/>
     </w:pPr>
     <w:rPr/>
@@ -846,8 +1239,8 @@
     <w:name w:val="Footnote Text"/>
     <w:basedOn w:val="Normal"/>
     <w:uiPriority w:val="9"/>
-    <w:unhideWhenUsed/>
-    <w:qFormat/>
+    <w:unhideWhenUsed w:val="1"/>
+    <w:qFormat w:val="1"/>
     <w:pPr/>
     <w:rPr/>
   </w:style>
@@ -855,52 +1248,52 @@
     <w:name w:val="Definition Term"/>
     <w:basedOn w:val="Normal"/>
     <w:next w:val="Definition"/>
-    <w:qFormat/>
-    <w:pPr>
-      <w:keepNext w:val="true"/>
-      <w:keepLines/>
-      <w:spacing w:before="0" w:after="0"/>
-    </w:pPr>
-    <w:rPr>
-      <w:b/>
+    <w:qFormat w:val="1"/>
+    <w:pPr>
+      <w:keepNext w:val="1"/>
+      <w:keepLines w:val="1"/>
+      <w:spacing w:after="0" w:before="0"/>
+    </w:pPr>
+    <w:rPr>
+      <w:b w:val="1"/>
     </w:rPr>
   </w:style>
   <w:style w:type="paragraph" w:styleId="Definition" w:customStyle="1">
     <w:name w:val="Definition"/>
     <w:basedOn w:val="Normal"/>
-    <w:qFormat/>
+    <w:qFormat w:val="1"/>
     <w:pPr/>
     <w:rPr/>
   </w:style>
   <w:style w:type="paragraph" w:styleId="TableCaption" w:customStyle="1">
     <w:name w:val="Table Caption"/>
     <w:basedOn w:val="Caption"/>
-    <w:qFormat/>
-    <w:pPr>
-      <w:keepNext w:val="true"/>
+    <w:qFormat w:val="1"/>
+    <w:pPr>
+      <w:keepNext w:val="1"/>
     </w:pPr>
     <w:rPr/>
   </w:style>
   <w:style w:type="paragraph" w:styleId="ImageCaption" w:customStyle="1">
     <w:name w:val="Image Caption"/>
     <w:basedOn w:val="Caption"/>
-    <w:qFormat/>
+    <w:qFormat w:val="1"/>
     <w:pPr/>
     <w:rPr/>
   </w:style>
   <w:style w:type="paragraph" w:styleId="Figure" w:customStyle="1">
     <w:name w:val="Figure"/>
     <w:basedOn w:val="Normal"/>
-    <w:qFormat/>
+    <w:qFormat w:val="1"/>
     <w:pPr/>
     <w:rPr/>
   </w:style>
   <w:style w:type="paragraph" w:styleId="CaptionedFigure" w:customStyle="1">
     <w:name w:val="Captioned Figure"/>
     <w:basedOn w:val="Figure"/>
-    <w:qFormat/>
-    <w:pPr>
-      <w:keepNext w:val="true"/>
+    <w:qFormat w:val="1"/>
+    <w:pPr>
+      <w:keepNext w:val="1"/>
     </w:pPr>
     <w:rPr/>
   </w:style>
@@ -915,37 +1308,37 @@
     <w:basedOn w:val="Heading1"/>
     <w:next w:val="TextBody"/>
     <w:uiPriority w:val="39"/>
-    <w:unhideWhenUsed/>
-    <w:qFormat/>
-    <w:pPr>
-      <w:spacing w:lineRule="auto" w:line="259" w:before="240" w:after="0"/>
+    <w:unhideWhenUsed w:val="1"/>
+    <w:qFormat w:val="1"/>
+    <w:pPr>
+      <w:spacing w:after="0" w:before="240" w:line="259" w:lineRule="auto"/>
       <w:outlineLvl w:val="9"/>
     </w:pPr>
     <w:rPr>
-      <w:rFonts w:ascii="Calibri" w:hAnsi="Calibri" w:eastAsia="" w:cs="" w:asciiTheme="majorHAnsi" w:cstheme="majorBidi" w:eastAsiaTheme="majorEastAsia" w:hAnsiTheme="majorHAnsi"/>
-      <w:b w:val="false"/>
-      <w:bCs w:val="false"/>
-      <w:color w:val="EA7500"/>
+      <w:rFonts w:ascii="Calibri" w:cs="" w:eastAsia="" w:hAnsi="Calibri" w:asciiTheme="majorHAnsi" w:cstheme="majorBidi" w:eastAsiaTheme="majorEastAsia" w:hAnsiTheme="majorHAnsi"/>
+      <w:b w:val="0"/>
+      <w:bCs w:val="0"/>
+      <w:color w:val="ea7500"/>
     </w:rPr>
   </w:style>
   <w:style w:type="paragraph" w:styleId="SourceCode" w:customStyle="1">
     <w:name w:val="Source Code"/>
     <w:basedOn w:val="Normal"/>
     <w:link w:val="VerbatimChar"/>
-    <w:qFormat/>
+    <w:qFormat w:val="1"/>
     <w:pPr/>
     <w:rPr/>
   </w:style>
   <w:style w:type="paragraph" w:styleId="HeaderandFooter">
     <w:name w:val="Header and Footer"/>
     <w:basedOn w:val="Normal"/>
-    <w:qFormat/>
-    <w:pPr>
-      <w:suppressLineNumbers/>
+    <w:qFormat w:val="1"/>
+    <w:pPr>
+      <w:suppressLineNumbers w:val="1"/>
       <w:tabs>
         <w:tab w:val="clear" w:pos="11340"/>
-        <w:tab w:val="center" w:pos="4680" w:leader="none"/>
-        <w:tab w:val="right" w:pos="9360" w:leader="none"/>
+        <w:tab w:val="center" w:leader="none" w:pos="4680"/>
+        <w:tab w:val="right" w:leader="none" w:pos="9360"/>
       </w:tabs>
     </w:pPr>
     <w:rPr/>
@@ -954,8 +1347,8 @@
     <w:name w:val="Footer"/>
     <w:basedOn w:val="HeaderandFooter"/>
     <w:pPr>
-      <w:suppressLineNumbers/>
-      <w:spacing w:before="0" w:after="0"/>
+      <w:suppressLineNumbers w:val="1"/>
+      <w:spacing w:after="0" w:before="0"/>
     </w:pPr>
     <w:rPr>
       <w:sz w:val="21"/>
@@ -964,21 +1357,21 @@
   <w:style w:type="paragraph" w:styleId="TableContents">
     <w:name w:val="Table Contents"/>
     <w:basedOn w:val="Normal"/>
-    <w:qFormat/>
-    <w:pPr>
-      <w:widowControl w:val="false"/>
-      <w:suppressLineNumbers/>
+    <w:qFormat w:val="1"/>
+    <w:pPr>
+      <w:widowControl w:val="0"/>
+      <w:suppressLineNumbers w:val="1"/>
     </w:pPr>
     <w:rPr/>
   </w:style>
   <w:style w:type="paragraph" w:styleId="ListIndent">
     <w:name w:val="List Indent"/>
     <w:basedOn w:val="TextBody"/>
-    <w:qFormat/>
+    <w:qFormat w:val="1"/>
     <w:pPr>
       <w:tabs>
         <w:tab w:val="clear" w:pos="11340"/>
-        <w:tab w:val="left" w:pos="0" w:leader="none"/>
+        <w:tab w:val="left" w:leader="none" w:pos="0"/>
       </w:tabs>
       <w:ind w:left="2835" w:hanging="2551"/>
     </w:pPr>
@@ -987,9 +1380,9 @@
   <w:style w:type="paragraph" w:styleId="FooterLeft">
     <w:name w:val="Footer Left"/>
     <w:basedOn w:val="Footer"/>
-    <w:qFormat/>
-    <w:pPr>
-      <w:suppressLineNumbers/>
+    <w:qFormat w:val="1"/>
+    <w:pPr>
+      <w:suppressLineNumbers w:val="1"/>
     </w:pPr>
     <w:rPr/>
   </w:style>
@@ -997,33 +1390,64 @@
     <w:name w:val="Header"/>
     <w:basedOn w:val="HeaderandFooter"/>
     <w:pPr>
-      <w:suppressLineNumbers/>
-    </w:pPr>
-    <w:rPr/>
-  </w:style>
-  <w:style w:type="table" w:default="1" w:styleId="Table">
+      <w:suppressLineNumbers w:val="1"/>
+    </w:pPr>
+    <w:rPr/>
+  </w:style>
+  <w:style w:type="table" w:styleId="Table" w:default="1">
     <w:name w:val="Table"/>
     <w:basedOn w:val="TableNormal"/>
-    <w:semiHidden/>
-    <w:unhideWhenUsed/>
-    <w:qFormat/>
+    <w:semiHidden w:val="1"/>
+    <w:unhideWhenUsed w:val="1"/>
+    <w:qFormat w:val="1"/>
     <w:tblPr>
       <w:tblCellMar>
-        <w:top w:w="0" w:type="dxa"/>
-        <w:left w:w="108" w:type="dxa"/>
-        <w:bottom w:w="0" w:type="dxa"/>
-        <w:right w:w="108" w:type="dxa"/>
+        <w:top w:w="0.0" w:type="dxa"/>
+        <w:left w:w="108.0" w:type="dxa"/>
+        <w:bottom w:w="0.0" w:type="dxa"/>
+        <w:right w:w="108.0" w:type="dxa"/>
       </w:tblCellMar>
     </w:tblPr>
     <w:tblStylePr w:type="firstRow">
       <w:tblPr/>
       <w:tcPr>
         <w:tcBorders>
-          <w:bottom w:val="single"/>
+          <w:bottom w:space="0" w:sz="0" w:val="single"/>
         </w:tcBorders>
         <w:vAlign w:val="bottom"/>
       </w:tcPr>
     </w:tblStylePr>
+  </w:style>
+  <w:style w:type="paragraph" w:styleId="Subtitle">
+    <w:name w:val="Subtitle"/>
+    <w:basedOn w:val="Normal"/>
+    <w:next w:val="Normal"/>
+    <w:pPr>
+      <w:keepNext w:val="1"/>
+      <w:keepLines w:val="1"/>
+      <w:spacing w:after="240" w:before="240" w:lineRule="auto"/>
+      <w:jc w:val="center"/>
+    </w:pPr>
+    <w:rPr>
+      <w:rFonts w:ascii="Calibri" w:cs="Calibri" w:eastAsia="Calibri" w:hAnsi="Calibri"/>
+      <w:b w:val="1"/>
+      <w:color w:val="335b8a"/>
+      <w:sz w:val="30"/>
+      <w:szCs w:val="30"/>
+    </w:rPr>
+  </w:style>
+  <w:style w:type="table" w:styleId="Table1">
+    <w:basedOn w:val="TableNormal"/>
+    <w:tblPr>
+      <w:tblStyleRowBandSize w:val="1"/>
+      <w:tblStyleColBandSize w:val="1"/>
+      <w:tblCellMar>
+        <w:top w:w="100.0" w:type="dxa"/>
+        <w:left w:w="100.0" w:type="dxa"/>
+        <w:bottom w:w="100.0" w:type="dxa"/>
+        <w:right w:w="100.0" w:type="dxa"/>
+      </w:tblCellMar>
+    </w:tblPr>
   </w:style>
 </w:styles>
 </file>
@@ -1198,4 +1622,19 @@
     </a:fmtScheme>
   </a:themeElements>
 </a:theme>
+</file>
+
+<file path=customXML/item1.xml><?xml version="1.0" encoding="utf-8"?>
+<go:gDocsCustomXmlDataStorage xmlns:go="http://customooxmlschemas.google.com/" xmlns:r="http://schemas.openxmlformats.org/officeDocument/2006/relationships" uri="GoogleDocsCustomDataVersion2">
+  <go:docsCustomData xmlns:go="http://customooxmlschemas.google.com/" roundtripDataSignature="AMtx7mhtGMdnE2wDEE/UWLGPjgvnBPr1aA==">CgMxLjAaHwoBMBIaChgICVIUChJ0YWJsZS5iZXVibG5sNDZ4c3c4AHIhMURpaHBUeUluTlJSNlpUZFJLNUhKOXhFM3RNV2hUOW95</go:docsCustomData>
+</go:gDocsCustomXmlDataStorage>
+</file>
+
+<file path=customXML/itemProps1.xml><?xml version="1.0" encoding="utf-8"?>
+<ds:datastoreItem xmlns:ds="http://schemas.openxmlformats.org/officeDocument/2006/customXml" ds:itemID="{11111111-1234-1234-1234-123412341234}">
+  <ds:schemaRefs>
+    <ds:schemaRef ds:uri="http://schemas.openxmlformats.org/officeDocument/2006/relationships"/>
+    <ds:schemaRef ds:uri="http://customooxmlschemas.google.com/"/>
+  </ds:schemaRefs>
+</ds:datastoreItem>
 </file>
</xml_diff>